<commit_message>
Changes to be committed: 	modified:   doc/x.docx 	modified:   src/org/xvm/asm/Constant.java 	modified:   src/org/xvm/asm/ConstantPool.java 	modified:   src/org/xvm/asm/Constants.java 	modified:   src/org/xvm/asm/ModuleStructure.java 	modified:   src/org/xvm/asm/PackageStructure.java 	modified:   tests/unit/org/xvm/asm/FileStructureTest.java 	modified:   xsrc/implicit.x 	modified:   xsrc/system/Class.x 	modified:   xsrc/system/Example.x 	modified:   xsrc/system/Example3.x 	modified:   xsrc/system/Function.x 	modified:   xsrc/system/Method.x 	modified:   xsrc/system/Object.x 	modified:   xsrc/system/Ref.x
</commit_message>
<xml_diff>
--- a/doc/x.docx
+++ b/doc/x.docx
@@ -930,8 +930,6 @@
       <w:r>
         <w:t>TODO building out of atoms analogy?</w:t>
       </w:r>
-      <w:bookmarkStart w:id="0" w:name="_GoBack"/>
-      <w:bookmarkEnd w:id="0"/>
     </w:p>
     <w:p>
       <w:r>
@@ -12956,6 +12954,130 @@
         <w:pStyle w:val="Heading2"/>
       </w:pPr>
       <w:r>
+        <w:t>TODO Notes</w:t>
+      </w:r>
+    </w:p>
+    <w:p>
+      <w:pPr>
+        <w:spacing w:before="200"/>
+      </w:pPr>
+      <w:r>
+        <w:t xml:space="preserve">All Ecstasy code </w:t>
+      </w:r>
+      <w:r>
+        <w:t>must import the Ecstasy module a</w:t>
+      </w:r>
+      <w:r>
+        <w:t>s if it included the line:</w:t>
+      </w:r>
+    </w:p>
+    <w:p>
+      <w:pPr>
+        <w:ind w:left="720"/>
+        <w:rPr>
+          <w:rFonts w:ascii="Courier New" w:hAnsi="Courier New" w:cs="Courier New"/>
+        </w:rPr>
+      </w:pPr>
+      <w:r>
+        <w:rPr>
+          <w:rFonts w:ascii="Courier New" w:hAnsi="Courier New" w:cs="Courier New"/>
+        </w:rPr>
+        <w:t>import ecstasy.xtclang.org as x;</w:t>
+      </w:r>
+    </w:p>
+    <w:p>
+      <w:pPr>
+        <w:spacing w:before="200"/>
+      </w:pPr>
+      <w:r>
+        <w:t>That means that every Ecstasy module contains a package “x” containing the Ecstasy language’s class library.</w:t>
+      </w:r>
+    </w:p>
+    <w:p>
+      <w:pPr>
+        <w:spacing w:before="200"/>
+      </w:pPr>
+      <w:r>
+        <w:t>A class declares 0 or more type parameters. Each type parameter has a name and a constraint. If the constraint is not specified in the source code, then the constraint is declared (in the binary structure) as Object.</w:t>
+      </w:r>
+    </w:p>
+    <w:p>
+      <w:pPr>
+        <w:spacing w:before="200"/>
+      </w:pPr>
+      <w:r>
+        <w:t>Super-type type parameters must either be declared or specified by a class. For example, if a class has two direct super-types List&lt;T&gt; and Logger&lt;M&gt;, then it must declare T and M as its own type parameters, or it must specify a type for whichever of those type parameters T and M that it does not declare as its own type parameters.</w:t>
+      </w:r>
+    </w:p>
+    <w:p>
+      <w:pPr>
+        <w:spacing w:before="200"/>
+      </w:pPr>
+      <w:r>
+        <w:t>Since type parameters are named, the super-types’ type parameters names must not collide unless that is the desired outcome, i.e. merging several super-types’ type parameters that happen to have the same name.</w:t>
+      </w:r>
+      <w:bookmarkStart w:id="0" w:name="_GoBack"/>
+      <w:bookmarkEnd w:id="0"/>
+    </w:p>
+    <w:p>
+      <w:pPr>
+        <w:spacing w:before="200"/>
+      </w:pPr>
+      <w:r>
+        <w:t xml:space="preserve">A singleton cannot </w:t>
+      </w:r>
+      <w:r>
+        <w:rPr>
+          <w:i/>
+        </w:rPr>
+        <w:t>declare</w:t>
+      </w:r>
+      <w:r>
+        <w:t xml:space="preserve"> type parameters, although it can have super-types that declare type parameters if each and every type parameter of its super-type(s) are explicitly specified by the singleton declaration. E.g. “singleton value Names extends List&lt;String&gt; ..”</w:t>
+      </w:r>
+    </w:p>
+    <w:p>
+      <w:pPr>
+        <w:spacing w:before="200"/>
+      </w:pPr>
+      <w:r>
+        <w:t xml:space="preserve">Modules, packages, and enumerations are singletons, so they cannot declare type parameters. </w:t>
+      </w:r>
+    </w:p>
+    <w:p>
+      <w:pPr>
+        <w:spacing w:before="200"/>
+      </w:pPr>
+      <w:r>
+        <w:t xml:space="preserve">An enumeration is a combination of an enumeration type (such </w:t>
+      </w:r>
+      <w:r>
+        <w:t xml:space="preserve">as Boolean) and singleton values </w:t>
+      </w:r>
+      <w:r>
+        <w:t>that extend it. An enumeration type itself is non-instantiable – one cannot have a “new Boolean()” or even a singleton instance of Boolean</w:t>
+      </w:r>
+      <w:r>
+        <w:t>. T</w:t>
+      </w:r>
+      <w:r>
+        <w:t>he only Booleans are the declared values False and True</w:t>
+      </w:r>
+      <w:r>
+        <w:t>; False and True are “instanceof” Boolean, and no other object can be</w:t>
+      </w:r>
+      <w:r>
+        <w:t>.</w:t>
+      </w:r>
+      <w:r>
+        <w:t xml:space="preserve"> (No other class can extend an enumeration.)</w:t>
+      </w:r>
+    </w:p>
+    <w:p>
+      <w:pPr>
+        <w:pStyle w:val="Heading2"/>
+      </w:pPr>
+      <w:r>
         <w:t>Object References</w:t>
       </w:r>
     </w:p>
@@ -15238,7 +15360,7 @@
   <w:abstractNum w:abstractNumId="0">
     <w:nsid w:val="FFFFFF1D"/>
     <w:multiLevelType w:val="multilevel"/>
-    <w:tmpl w:val="63486198"/>
+    <w:tmpl w:val="B8C856AA"/>
     <w:lvl w:ilvl="0">
       <w:start w:val="1"/>
       <w:numFmt w:val="bullet"/>
@@ -17028,7 +17150,7 @@
 </file>
 
 <file path=customXml/itemProps1.xml><?xml version="1.0" encoding="utf-8"?>
-<ds:datastoreItem xmlns:ds="http://schemas.openxmlformats.org/officeDocument/2006/customXml" ds:itemID="{2C84F7AA-B834-8E48-B92F-9567008E5C3C}">
+<ds:datastoreItem xmlns:ds="http://schemas.openxmlformats.org/officeDocument/2006/customXml" ds:itemID="{39E98721-82ED-144F-B511-34CCE581B239}">
   <ds:schemaRefs>
     <ds:schemaRef ds:uri="http://schemas.openxmlformats.org/officeDocument/2006/bibliography"/>
   </ds:schemaRefs>

</xml_diff>

<commit_message>
Changes to be committed: 	modified:   doc/x.docx 	modified:   src/org/xvm/compiler/Parser.java 	modified:   src/org/xvm/compiler/Token.java 	modified:   xsrc/system/Example3.x
</commit_message>
<xml_diff>
--- a/doc/x.docx
+++ b/doc/x.docx
@@ -13016,8 +13016,6 @@
       <w:r>
         <w:t>Since type parameters are named, the super-types’ type parameters names must not collide unless that is the desired outcome, i.e. merging several super-types’ type parameters that happen to have the same name.</w:t>
       </w:r>
-      <w:bookmarkStart w:id="0" w:name="_GoBack"/>
-      <w:bookmarkEnd w:id="0"/>
     </w:p>
     <w:p>
       <w:pPr>
@@ -15033,9 +15031,836 @@
         <w:t>Integer – signed, unsigned, 16- 32- 64- and 128-bit</w:t>
       </w:r>
     </w:p>
-    <w:p/>
-    <w:p>
-      <w:pPr>
+    <w:p>
+      <w:pPr>
+        <w:spacing w:after="0" w:line="240" w:lineRule="auto"/>
+      </w:pPr>
+      <w:r>
+        <w:br w:type="page"/>
+      </w:r>
+    </w:p>
+    <w:p>
+      <w:r>
+        <w:t>List of things not to forget (in no particular order) about Ecstasy:</w:t>
+      </w:r>
+    </w:p>
+    <w:p>
+      <w:pPr>
+        <w:pStyle w:val="ListParagraph"/>
+        <w:numPr>
+          <w:ilvl w:val="0"/>
+          <w:numId w:val="6"/>
+        </w:numPr>
+      </w:pPr>
+      <w:r>
+        <w:t>Everything is an object.</w:t>
+      </w:r>
+      <w:r>
+        <w:t xml:space="preserve"> No “primitive” type system, for example. “Unified” type system.</w:t>
+      </w:r>
+    </w:p>
+    <w:p>
+      <w:pPr>
+        <w:pStyle w:val="ListParagraph"/>
+        <w:numPr>
+          <w:ilvl w:val="0"/>
+          <w:numId w:val="6"/>
+        </w:numPr>
+      </w:pPr>
+      <w:r>
+        <w:t>Every object is accessed and manipulated via a reference.</w:t>
+      </w:r>
+    </w:p>
+    <w:p>
+      <w:pPr>
+        <w:pStyle w:val="ListParagraph"/>
+        <w:numPr>
+          <w:ilvl w:val="0"/>
+          <w:numId w:val="6"/>
+        </w:numPr>
+      </w:pPr>
+      <w:r>
+        <w:t>A reference has two parts: A type and an identity.</w:t>
+      </w:r>
+    </w:p>
+    <w:p>
+      <w:pPr>
+        <w:pStyle w:val="ListParagraph"/>
+        <w:numPr>
+          <w:ilvl w:val="0"/>
+          <w:numId w:val="6"/>
+        </w:numPr>
+      </w:pPr>
+      <w:r>
+        <w:t>It is common to have multiple different references with the same identity, but with different types.</w:t>
+      </w:r>
+    </w:p>
+    <w:p>
+      <w:pPr>
+        <w:pStyle w:val="ListParagraph"/>
+        <w:numPr>
+          <w:ilvl w:val="0"/>
+          <w:numId w:val="6"/>
+        </w:numPr>
+      </w:pPr>
+      <w:r>
+        <w:t>All objects have at least three views of themselves, a “private:this”, a “protected:this”, and a “public:this”.</w:t>
+      </w:r>
+      <w:r>
+        <w:t xml:space="preserve"> There is also a “target:this” that represents the reference that was used to invoke the object.</w:t>
+      </w:r>
+    </w:p>
+    <w:p>
+      <w:pPr>
+        <w:pStyle w:val="ListParagraph"/>
+        <w:numPr>
+          <w:ilvl w:val="0"/>
+          <w:numId w:val="6"/>
+        </w:numPr>
+      </w:pPr>
+      <w:r>
+        <w:t>Immutability. It exists. Any object can make itself immutable.</w:t>
+      </w:r>
+    </w:p>
+    <w:p>
+      <w:pPr>
+        <w:pStyle w:val="ListParagraph"/>
+        <w:numPr>
+          <w:ilvl w:val="0"/>
+          <w:numId w:val="6"/>
+        </w:numPr>
+      </w:pPr>
+      <w:r>
+        <w:t>Singletons. It exists. A class can be declared as a singleton.</w:t>
+      </w:r>
+    </w:p>
+    <w:p>
+      <w:pPr>
+        <w:pStyle w:val="ListParagraph"/>
+        <w:numPr>
+          <w:ilvl w:val="0"/>
+          <w:numId w:val="6"/>
+        </w:numPr>
+      </w:pPr>
+      <w:r>
+        <w:t xml:space="preserve">There is a difference between a type and a class. A type is just a set of properties and methods. A class is a type </w:t>
+      </w:r>
+      <w:r>
+        <w:rPr>
+          <w:i/>
+        </w:rPr>
+        <w:t>definition</w:t>
+      </w:r>
+      <w:r>
+        <w:t>, and can include implementation, and can nest additional classes.</w:t>
+      </w:r>
+    </w:p>
+    <w:p>
+      <w:pPr>
+        <w:pStyle w:val="ListParagraph"/>
+        <w:numPr>
+          <w:ilvl w:val="0"/>
+          <w:numId w:val="6"/>
+        </w:numPr>
+      </w:pPr>
+      <w:r>
+        <w:t>Modules. They exist.</w:t>
+      </w:r>
+      <w:r>
+        <w:t xml:space="preserve"> Built in.</w:t>
+      </w:r>
+      <w:r>
+        <w:t xml:space="preserve"> A module is the unit of deployment, of versioning, of loading/linking, etc. </w:t>
+      </w:r>
+      <w:r>
+        <w:t>(Gene: “Including JARJARing.”)</w:t>
+      </w:r>
+    </w:p>
+    <w:p>
+      <w:pPr>
+        <w:pStyle w:val="ListParagraph"/>
+        <w:numPr>
+          <w:ilvl w:val="0"/>
+          <w:numId w:val="6"/>
+        </w:numPr>
+      </w:pPr>
+      <w:r>
+        <w:t>There are functions. A function does not require invocation against an object (i.e. a target).</w:t>
+      </w:r>
+    </w:p>
+    <w:p>
+      <w:pPr>
+        <w:pStyle w:val="ListParagraph"/>
+        <w:numPr>
+          <w:ilvl w:val="0"/>
+          <w:numId w:val="6"/>
+        </w:numPr>
+      </w:pPr>
+      <w:r>
+        <w:t>A method can be partially (or even completely) bound, by providing arguments for some (or all) of its parameters. When a method is bound by providing arguments for specific parameters, the result is a method that does not contain the parameters that were bound. When a method is bound to a target, the result is a function.</w:t>
+      </w:r>
+    </w:p>
+    <w:p>
+      <w:pPr>
+        <w:pStyle w:val="ListParagraph"/>
+        <w:numPr>
+          <w:ilvl w:val="0"/>
+          <w:numId w:val="6"/>
+        </w:numPr>
+      </w:pPr>
+      <w:r>
+        <w:t>A function can be partially (or completely) bound, by providing arguments for some (or all) of its parameters. When a function is bound by providing arguments for specific parameters, the result is a function that does not contain the parameters that were bound.</w:t>
+      </w:r>
+    </w:p>
+    <w:p>
+      <w:pPr>
+        <w:pStyle w:val="ListParagraph"/>
+        <w:numPr>
+          <w:ilvl w:val="0"/>
+          <w:numId w:val="6"/>
+        </w:numPr>
+      </w:pPr>
+      <w:r>
+        <w:t>Tuple is built in.</w:t>
+      </w:r>
+    </w:p>
+    <w:p>
+      <w:pPr>
+        <w:pStyle w:val="ListParagraph"/>
+        <w:numPr>
+          <w:ilvl w:val="0"/>
+          <w:numId w:val="6"/>
+        </w:numPr>
+      </w:pPr>
+      <w:r>
+        <w:t>Method arguments are a tuple.</w:t>
+      </w:r>
+    </w:p>
+    <w:p>
+      <w:pPr>
+        <w:pStyle w:val="ListParagraph"/>
+        <w:numPr>
+          <w:ilvl w:val="0"/>
+          <w:numId w:val="6"/>
+        </w:numPr>
+      </w:pPr>
+      <w:r>
+        <w:t>All methods and functions can return any number of return values.</w:t>
+      </w:r>
+      <w:r>
+        <w:t xml:space="preserve"> The return values can be obtained as a tuple. A method with 0 return values can be though of a returning a tuple of size 0, which is also known as void.</w:t>
+      </w:r>
+    </w:p>
+    <w:p>
+      <w:pPr>
+        <w:pStyle w:val="ListParagraph"/>
+        <w:numPr>
+          <w:ilvl w:val="0"/>
+          <w:numId w:val="6"/>
+        </w:numPr>
+      </w:pPr>
+      <w:r>
+        <w:t>A conditional method is one that returns a tuple whose first value is a boolean, and which the rest of the values in the tuple are only available if the boolean (the first value) is true.</w:t>
+      </w:r>
+    </w:p>
+    <w:p>
+      <w:pPr>
+        <w:pStyle w:val="ListParagraph"/>
+        <w:numPr>
+          <w:ilvl w:val="0"/>
+          <w:numId w:val="6"/>
+        </w:numPr>
+      </w:pPr>
+      <w:r>
+        <w:t>“if” and “while” both have support for conditional methods, as in “while (Object o : iter.next)”</w:t>
+      </w:r>
+    </w:p>
+    <w:p>
+      <w:pPr>
+        <w:pStyle w:val="ListParagraph"/>
+        <w:numPr>
+          <w:ilvl w:val="0"/>
+          <w:numId w:val="6"/>
+        </w:numPr>
+        <w:spacing w:after="0" w:line="240" w:lineRule="auto"/>
+      </w:pPr>
+      <w:r>
+        <w:t>The base “Object” type has only a few properties and methods. (i) A “type” property of type Type (</w:t>
+      </w:r>
+      <w:r>
+        <w:t>Q: why isn’t this on Ref?) (ii) a “T as&lt;T&gt;()” method (Q: why isnt’ this on Ref?), and (iii) a “T to&lt;T&gt;()” method. Maybe a protected “meta” property, with things like control over immutability, access to the class info, etc.</w:t>
+      </w:r>
+    </w:p>
+    <w:p>
+      <w:pPr>
+        <w:pStyle w:val="ListParagraph"/>
+        <w:numPr>
+          <w:ilvl w:val="0"/>
+          <w:numId w:val="6"/>
+        </w:numPr>
+        <w:spacing w:after="0" w:line="240" w:lineRule="auto"/>
+      </w:pPr>
+      <w:r>
+        <w:t>Automatic compile-time type narrowing by “instanceof”, e.g. “if (s instanceof String) {s.log();}”</w:t>
+      </w:r>
+    </w:p>
+    <w:p>
+      <w:pPr>
+        <w:pStyle w:val="ListParagraph"/>
+        <w:numPr>
+          <w:ilvl w:val="0"/>
+          <w:numId w:val="6"/>
+        </w:numPr>
+        <w:spacing w:after="0" w:line="240" w:lineRule="auto"/>
+      </w:pPr>
+      <w:r>
+        <w:t>Every object (reference?) will have a “free” “to&lt;Object[]&gt;()” (or if of class T, any “to&lt;T[]&gt;()”), and a “free” “to&lt;Tuple&gt;()”, because it is possible for the runtime to provide a (read-only) implementation of Object[] and of Tuple (Set Collection Bag etc.) that is “inlined” into each class (or the root class, or whatever), such that the object can pretend that it is an array that contains only itself, or a tuple that contains only itself. (See also Java’s Collections#SingletonList(Object) #SingletonSet(Object) etc.)</w:t>
+      </w:r>
+    </w:p>
+    <w:p>
+      <w:pPr>
+        <w:pStyle w:val="ListParagraph"/>
+        <w:numPr>
+          <w:ilvl w:val="0"/>
+          <w:numId w:val="6"/>
+        </w:numPr>
+        <w:spacing w:after="0" w:line="240" w:lineRule="auto"/>
+      </w:pPr>
+      <w:r>
+        <w:t>There is no “this” until after construction. To make this possible, the equiv of “p = new Point(x, y)” is split into several different parts: Validation, Allocation, Initialization, and Post-Construction. Specifically, a function is used to validate the arguments and to specify the necessary initialization, and then the runtime allocates (for some meaning of that term) the object, the runtime initializes the object as specified by the validator, and then the runtime invokes an (optional) event on the object itself, by which point the object is already constructed, and at which point the “this” becomes visible.</w:t>
+      </w:r>
+    </w:p>
+    <w:p>
+      <w:pPr>
+        <w:pStyle w:val="ListParagraph"/>
+        <w:numPr>
+          <w:ilvl w:val="0"/>
+          <w:numId w:val="6"/>
+        </w:numPr>
+        <w:spacing w:after="0" w:line="240" w:lineRule="auto"/>
+      </w:pPr>
+      <w:r>
+        <w:t>Language operators map to interfaces. While the term “operator overloading” has been used by other languages, it is more correct to simply understand that all operators are always implemented via interface in Ecstasy, so it is about implementation and not about overloading.</w:t>
+      </w:r>
+    </w:p>
+    <w:p>
+      <w:pPr>
+        <w:pStyle w:val="ListParagraph"/>
+        <w:numPr>
+          <w:ilvl w:val="0"/>
+          <w:numId w:val="6"/>
+        </w:numPr>
+        <w:spacing w:after="0" w:line="240" w:lineRule="auto"/>
+      </w:pPr>
+      <w:r>
+        <w:t>An “array” is just another generic collection type. An array is an array of elements, i.e. “interface Array&lt;Element&gt;”. For each location in the array, it is possible to obtain a reference that represents the L-value for that element; this is itself a Ref&lt;Element&gt;.</w:t>
+      </w:r>
+    </w:p>
+    <w:p>
+      <w:pPr>
+        <w:pStyle w:val="ListParagraph"/>
+        <w:numPr>
+          <w:ilvl w:val="0"/>
+          <w:numId w:val="6"/>
+        </w:numPr>
+        <w:spacing w:after="0" w:line="240" w:lineRule="auto"/>
+      </w:pPr>
+      <w:r>
+        <w:t xml:space="preserve">There are </w:t>
+      </w:r>
+      <w:r>
+        <w:t xml:space="preserve">a number of </w:t>
+      </w:r>
+      <w:r>
+        <w:t xml:space="preserve">ways to </w:t>
+      </w:r>
+      <w:r>
+        <w:t>“</w:t>
+      </w:r>
+      <w:r>
+        <w:t>get an array of something</w:t>
+      </w:r>
+      <w:r>
+        <w:t>”</w:t>
+      </w:r>
+      <w:r>
+        <w:t>.</w:t>
+      </w:r>
+      <w:r>
+        <w:t xml:space="preserve"> For example, it is possible to define a constant array in code, such that it is compiled into the XVM file structure as a constant, and that can be obtained as an immutable object at runtime.</w:t>
+      </w:r>
+    </w:p>
+    <w:p>
+      <w:pPr>
+        <w:pStyle w:val="ListParagraph"/>
+        <w:numPr>
+          <w:ilvl w:val="0"/>
+          <w:numId w:val="6"/>
+        </w:numPr>
+        <w:spacing w:after="0" w:line="240" w:lineRule="auto"/>
+      </w:pPr>
+      <w:r>
+        <w:t>One way to build a new array is to specify a time, a size, and an initializer function; a data structure of the specified size is constructed and each element is initialized with a return value from the specified function. (Note that a literal is considered a simplified function, so an array of ints could be initialized with the function “0”.)</w:t>
+      </w:r>
+    </w:p>
+    <w:p>
+      <w:pPr>
+        <w:pStyle w:val="ListParagraph"/>
+        <w:numPr>
+          <w:ilvl w:val="0"/>
+          <w:numId w:val="6"/>
+        </w:numPr>
+        <w:spacing w:after="0" w:line="240" w:lineRule="auto"/>
+      </w:pPr>
+      <w:r>
+        <w:t>Another way to build a new array is to specify a type and an optional desired capacity. The array is initialized as size zero, and elements can be added to the array.</w:t>
+      </w:r>
+    </w:p>
+    <w:p>
+      <w:pPr>
+        <w:pStyle w:val="ListParagraph"/>
+        <w:numPr>
+          <w:ilvl w:val="0"/>
+          <w:numId w:val="6"/>
+        </w:numPr>
+        <w:spacing w:after="0" w:line="240" w:lineRule="auto"/>
+      </w:pPr>
+      <w:r>
+        <w:t>One reason why traditional allocation of arrays is not used is that there is no concept of a “default value” for types, like 0 for int and null for all reference types. The main reason is that null is not a sub-type of all reference types, as it is in Java, nor is it a legitimate value for all references (pointers), as it is in C/C++.</w:t>
+      </w:r>
+    </w:p>
+    <w:p>
+      <w:pPr>
+        <w:pStyle w:val="ListParagraph"/>
+        <w:numPr>
+          <w:ilvl w:val="0"/>
+          <w:numId w:val="6"/>
+        </w:numPr>
+        <w:spacing w:after="0" w:line="240" w:lineRule="auto"/>
+      </w:pPr>
+      <w:r>
+        <w:t>Null is an enum. Specifically: “enum Nullable{Null}” That means that Null can only be used as a value for something of type Nullable.</w:t>
+      </w:r>
+    </w:p>
+    <w:p>
+      <w:pPr>
+        <w:pStyle w:val="ListParagraph"/>
+        <w:numPr>
+          <w:ilvl w:val="0"/>
+          <w:numId w:val="6"/>
+        </w:numPr>
+        <w:spacing w:after="0" w:line="240" w:lineRule="auto"/>
+      </w:pPr>
+      <w:r>
+        <w:t>“String s = Null;” would be illegal. “String | Nullable s = Null;” would be legal, and can be written in the more convenient manner “String? s = Null;”</w:t>
+      </w:r>
+    </w:p>
+    <w:p>
+      <w:pPr>
+        <w:pStyle w:val="ListParagraph"/>
+        <w:numPr>
+          <w:ilvl w:val="0"/>
+          <w:numId w:val="6"/>
+        </w:numPr>
+        <w:spacing w:after="0" w:line="240" w:lineRule="auto"/>
+      </w:pPr>
+      <w:r>
+        <w:t>Booleans are also an enum. Specifically: “enum Boolean{False, True}”.</w:t>
+      </w:r>
+    </w:p>
+    <w:p>
+      <w:pPr>
+        <w:pStyle w:val="ListParagraph"/>
+        <w:numPr>
+          <w:ilvl w:val="0"/>
+          <w:numId w:val="6"/>
+        </w:numPr>
+        <w:spacing w:after="0" w:line="240" w:lineRule="auto"/>
+      </w:pPr>
+      <w:r>
+        <w:t>There is some implicit set of “imports” that is applied by default (by the compiler) in every source file. This may be used to simplify adoption of the language by importing “x.Nullable.Null” as “null”, “x.Boolean.False” as “false”, and so on.</w:t>
+      </w:r>
+    </w:p>
+    <w:p>
+      <w:pPr>
+        <w:pStyle w:val="ListParagraph"/>
+        <w:numPr>
+          <w:ilvl w:val="0"/>
+          <w:numId w:val="6"/>
+        </w:numPr>
+        <w:spacing w:after="0" w:line="240" w:lineRule="auto"/>
+      </w:pPr>
+      <w:r>
+        <w:t>An “enum” is an enumeration of “singleton value” objects. However, it is composed of two separate parts: A super-type that plays the role of the type name, and a set of sub-type values that play the role of the enumerated values. For example, Boolean is the super-type, and False and True are the sub-types. One cannot have an instance of the class Boolean itself, as it is neither False nor True</w:t>
+      </w:r>
+      <w:r>
+        <w:t>. False is an “instance of” Boolean, as is True. (This is still a “TODO” to figure out the exact mechanics of enums.)</w:t>
+      </w:r>
+    </w:p>
+    <w:p>
+      <w:pPr>
+        <w:pStyle w:val="ListParagraph"/>
+        <w:numPr>
+          <w:ilvl w:val="0"/>
+          <w:numId w:val="6"/>
+        </w:numPr>
+        <w:spacing w:after="0" w:line="240" w:lineRule="auto"/>
+      </w:pPr>
+      <w:r>
+        <w:t>All enums implement the Enumeration interface. All values implement the Value interface. All modules implement the Module interface. All packages implement the Package interface. All services implement the Service interface. (etc.)</w:t>
+      </w:r>
+    </w:p>
+    <w:p>
+      <w:pPr>
+        <w:pStyle w:val="ListParagraph"/>
+        <w:numPr>
+          <w:ilvl w:val="0"/>
+          <w:numId w:val="6"/>
+        </w:numPr>
+        <w:spacing w:after="0" w:line="240" w:lineRule="auto"/>
+      </w:pPr>
+      <w:r>
+        <w:t>Numeric literals</w:t>
+      </w:r>
+      <w:r>
+        <w:t xml:space="preserve"> TODO</w:t>
+      </w:r>
+    </w:p>
+    <w:p>
+      <w:pPr>
+        <w:pStyle w:val="ListParagraph"/>
+        <w:numPr>
+          <w:ilvl w:val="0"/>
+          <w:numId w:val="6"/>
+        </w:numPr>
+        <w:spacing w:after="0" w:line="240" w:lineRule="auto"/>
+      </w:pPr>
+      <w:r>
+        <w:t>Character and character string literals</w:t>
+      </w:r>
+      <w:r>
+        <w:t xml:space="preserve"> TODO</w:t>
+      </w:r>
+    </w:p>
+    <w:p>
+      <w:pPr>
+        <w:pStyle w:val="ListParagraph"/>
+        <w:numPr>
+          <w:ilvl w:val="0"/>
+          <w:numId w:val="6"/>
+        </w:numPr>
+        <w:spacing w:after="0" w:line="240" w:lineRule="auto"/>
+      </w:pPr>
+      <w:r>
+        <w:t>Byte and binary string literals</w:t>
+      </w:r>
+      <w:r>
+        <w:t xml:space="preserve"> TODO</w:t>
+      </w:r>
+    </w:p>
+    <w:p>
+      <w:pPr>
+        <w:pStyle w:val="ListParagraph"/>
+        <w:numPr>
+          <w:ilvl w:val="0"/>
+          <w:numId w:val="6"/>
+        </w:numPr>
+        <w:spacing w:after="0" w:line="240" w:lineRule="auto"/>
+      </w:pPr>
+      <w:r>
+        <w:t>Type literals: A type can be defined “inline” as a set of methods and properties, either by listing them, or by performing set-based op</w:t>
+      </w:r>
+      <w:bookmarkStart w:id="0" w:name="_GoBack"/>
+      <w:bookmarkEnd w:id="0"/>
+      <w:r>
+        <w:t>erations on existing types, or any combination thereof. TODO syntax</w:t>
+      </w:r>
+      <w:r>
+        <w:t xml:space="preserve"> – need to be able to say “classA or classB”; need to be able to say “union/difference of classA and method_or_propertyB”;</w:t>
+      </w:r>
+    </w:p>
+    <w:p>
+      <w:pPr>
+        <w:pStyle w:val="ListParagraph"/>
+        <w:numPr>
+          <w:ilvl w:val="0"/>
+          <w:numId w:val="6"/>
+        </w:numPr>
+        <w:spacing w:after="0" w:line="240" w:lineRule="auto"/>
+      </w:pPr>
+      <w:r>
+        <w:t>There is a means to specify “this class”, and a means to specify the “enclosing class”.</w:t>
+      </w:r>
+    </w:p>
+    <w:p>
+      <w:pPr>
+        <w:pStyle w:val="ListParagraph"/>
+        <w:numPr>
+          <w:ilvl w:val="0"/>
+          <w:numId w:val="6"/>
+        </w:numPr>
+        <w:spacing w:after="0" w:line="240" w:lineRule="auto"/>
+      </w:pPr>
+      <w:r>
+        <w:t>Annotations TODO</w:t>
+      </w:r>
+    </w:p>
+    <w:p>
+      <w:pPr>
+        <w:pStyle w:val="ListParagraph"/>
+        <w:numPr>
+          <w:ilvl w:val="0"/>
+          <w:numId w:val="6"/>
+        </w:numPr>
+        <w:spacing w:after="0" w:line="240" w:lineRule="auto"/>
+      </w:pPr>
+      <w:r>
+        <w:t>Security is designed in to the language &amp; runtime. No way to escape the sandbox.</w:t>
+      </w:r>
+    </w:p>
+    <w:p>
+      <w:pPr>
+        <w:pStyle w:val="ListParagraph"/>
+        <w:numPr>
+          <w:ilvl w:val="0"/>
+          <w:numId w:val="6"/>
+        </w:numPr>
+        <w:spacing w:after="0" w:line="240" w:lineRule="auto"/>
+      </w:pPr>
+      <w:r>
+        <w:t>Mixins (stateful) and traits (stateless).</w:t>
+      </w:r>
+    </w:p>
+    <w:p>
+      <w:pPr>
+        <w:pStyle w:val="ListParagraph"/>
+        <w:numPr>
+          <w:ilvl w:val="0"/>
+          <w:numId w:val="6"/>
+        </w:numPr>
+        <w:spacing w:after="0" w:line="240" w:lineRule="auto"/>
+      </w:pPr>
+      <w:r>
+        <w:t>Services. Concurrency model. “Point of asynchrony.” (There is no “thread”. There is no “synchronized”. There is no “wait”.)</w:t>
+      </w:r>
+    </w:p>
+    <w:p>
+      <w:pPr>
+        <w:pStyle w:val="ListParagraph"/>
+        <w:numPr>
+          <w:ilvl w:val="0"/>
+          <w:numId w:val="6"/>
+        </w:numPr>
+        <w:spacing w:after="0" w:line="240" w:lineRule="auto"/>
+      </w:pPr>
+      <w:r>
+        <w:t>Java-like. Should be very easy for Java / C# (and even C/C++) developers to adopt.</w:t>
+      </w:r>
+    </w:p>
+    <w:p>
+      <w:pPr>
+        <w:pStyle w:val="ListParagraph"/>
+        <w:numPr>
+          <w:ilvl w:val="0"/>
+          <w:numId w:val="6"/>
+        </w:numPr>
+        <w:spacing w:after="0" w:line="240" w:lineRule="auto"/>
+      </w:pPr>
+      <w:r>
+        <w:t>Conditional compilation &amp; multiple version support built in (and re-inforces modularity and the “correctness verification” of the code.)</w:t>
+      </w:r>
+    </w:p>
+    <w:p>
+      <w:pPr>
+        <w:pStyle w:val="ListParagraph"/>
+        <w:numPr>
+          <w:ilvl w:val="0"/>
+          <w:numId w:val="6"/>
+        </w:numPr>
+        <w:spacing w:after="0" w:line="240" w:lineRule="auto"/>
+      </w:pPr>
+      <w:r>
+        <w:t xml:space="preserve">Cross platform. Option for portable binary with native compilation and execution. Option for </w:t>
+      </w:r>
+      <w:r>
+        <w:t>native pre-compilation.</w:t>
+      </w:r>
+    </w:p>
+    <w:p>
+      <w:pPr>
+        <w:pStyle w:val="ListParagraph"/>
+        <w:numPr>
+          <w:ilvl w:val="0"/>
+          <w:numId w:val="6"/>
+        </w:numPr>
+        <w:spacing w:after="0" w:line="240" w:lineRule="auto"/>
+      </w:pPr>
+      <w:r>
+        <w:t>Decimal type.</w:t>
+      </w:r>
+    </w:p>
+    <w:p>
+      <w:pPr>
+        <w:spacing w:after="0" w:line="240" w:lineRule="auto"/>
+      </w:pPr>
+    </w:p>
+    <w:p>
+      <w:pPr>
+        <w:spacing w:before="200"/>
+      </w:pPr>
+    </w:p>
+    <w:p>
+      <w:pPr>
+        <w:spacing w:after="0" w:line="240" w:lineRule="auto"/>
+      </w:pPr>
+      <w:r>
+        <w:br w:type="page"/>
+      </w:r>
+    </w:p>
+    <w:p>
+      <w:pPr>
+        <w:spacing w:before="200"/>
+      </w:pPr>
+    </w:p>
+    <w:p>
+      <w:pPr>
+        <w:spacing w:before="200"/>
+      </w:pPr>
+      <w:r>
+        <w:t>typedefinition: [accessmodifier] [singletonmodifier] classcategory [typeparams] [params] [compositions]</w:t>
+      </w:r>
+    </w:p>
+    <w:p>
+      <w:pPr>
+        <w:spacing w:before="200"/>
+      </w:pPr>
+      <w:r>
+        <w:t>accessmodifier: public | protected | private</w:t>
+      </w:r>
+    </w:p>
+    <w:p>
+      <w:pPr>
+        <w:spacing w:before="200"/>
+      </w:pPr>
+      <w:r>
+        <w:t>singletonmodifier: static (or singleton?)</w:t>
+      </w:r>
+    </w:p>
+    <w:p>
+      <w:pPr>
+        <w:spacing w:before="200"/>
+      </w:pPr>
+      <w:r>
+        <w:t>classcategory: module | package | interface | class | trait | mixin | value | enum | service</w:t>
+      </w:r>
+    </w:p>
+    <w:p>
+      <w:pPr>
+        <w:spacing w:before="200"/>
+      </w:pPr>
+      <w:r>
+        <w:t>typeparams: &lt; typeparam [, typeparam …] &gt;</w:t>
+      </w:r>
+    </w:p>
+    <w:p>
+      <w:pPr>
+        <w:spacing w:before="200"/>
+      </w:pPr>
+      <w:r>
+        <w:t>typeparam: identifier [extends type</w:t>
+      </w:r>
+      <w:r>
+        <w:t>specifier</w:t>
+      </w:r>
+      <w:r>
+        <w:t>]</w:t>
+      </w:r>
+    </w:p>
+    <w:p>
+      <w:pPr>
+        <w:spacing w:before="200"/>
+      </w:pPr>
+      <w:r>
+        <w:t>params: ( param [, param …] )</w:t>
+      </w:r>
+    </w:p>
+    <w:p>
+      <w:pPr>
+        <w:spacing w:before="200"/>
+      </w:pPr>
+      <w:r>
+        <w:t xml:space="preserve">param: </w:t>
+      </w:r>
+      <w:r>
+        <w:t>typespecifier</w:t>
+      </w:r>
+      <w:r>
+        <w:t xml:space="preserve"> identifier</w:t>
+      </w:r>
+    </w:p>
+    <w:p>
+      <w:pPr>
+        <w:spacing w:before="200"/>
+      </w:pPr>
+      <w:r>
+        <w:t>compositions: composition [, composition …]</w:t>
+      </w:r>
+    </w:p>
+    <w:p>
+      <w:pPr>
+        <w:spacing w:before="200"/>
+      </w:pPr>
+      <w:r>
+        <w:t xml:space="preserve">composition: (extends | implements | incorporates | appliesto) </w:t>
+      </w:r>
+      <w:r>
+        <w:t>typespecifier</w:t>
+      </w:r>
+    </w:p>
+    <w:p>
+      <w:pPr>
+        <w:spacing w:before="200"/>
+      </w:pPr>
+      <w:r>
+        <w:t>typespecifier: typeidentifier [‘|’ typeidentifier …]</w:t>
+      </w:r>
+    </w:p>
+    <w:p>
+      <w:pPr>
+        <w:spacing w:before="200"/>
+      </w:pPr>
+      <w:r>
+        <w:t xml:space="preserve">typeidentifier: typename | </w:t>
+      </w:r>
+      <w:r>
+        <w:t>typedef</w:t>
+      </w:r>
+    </w:p>
+    <w:p>
+      <w:pPr>
+        <w:spacing w:before="200"/>
+      </w:pPr>
+      <w:r>
+        <w:t>typename: name [. name …]</w:t>
+      </w:r>
+    </w:p>
+    <w:p>
+      <w:pPr>
+        <w:spacing w:after="0" w:line="240" w:lineRule="auto"/>
+      </w:pPr>
+    </w:p>
+    <w:p>
+      <w:pPr>
+        <w:spacing w:after="0" w:line="240" w:lineRule="auto"/>
+      </w:pPr>
+    </w:p>
+    <w:p>
+      <w:pPr>
+        <w:pStyle w:val="ListParagraph"/>
+        <w:numPr>
+          <w:ilvl w:val="0"/>
+          <w:numId w:val="6"/>
+        </w:numPr>
         <w:spacing w:after="0" w:line="240" w:lineRule="auto"/>
       </w:pPr>
       <w:r>
@@ -15360,7 +16185,7 @@
   <w:abstractNum w:abstractNumId="0">
     <w:nsid w:val="FFFFFF1D"/>
     <w:multiLevelType w:val="multilevel"/>
-    <w:tmpl w:val="B8C856AA"/>
+    <w:tmpl w:val="169A5A1A"/>
     <w:lvl w:ilvl="0">
       <w:start w:val="1"/>
       <w:numFmt w:val="bullet"/>
@@ -15923,6 +16748,95 @@
       <w:rPr>
         <w:rFonts w:ascii="Wingdings" w:hAnsi="Wingdings" w:hint="default"/>
       </w:rPr>
+    </w:lvl>
+  </w:abstractNum>
+  <w:abstractNum w:abstractNumId="5">
+    <w:nsid w:val="285D37F4"/>
+    <w:multiLevelType w:val="hybridMultilevel"/>
+    <w:tmpl w:val="8F7CF7D6"/>
+    <w:lvl w:ilvl="0" w:tplc="0409000F">
+      <w:start w:val="1"/>
+      <w:numFmt w:val="decimal"/>
+      <w:lvlText w:val="%1."/>
+      <w:lvlJc w:val="left"/>
+      <w:pPr>
+        <w:ind w:left="720" w:hanging="360"/>
+      </w:pPr>
+      <w:rPr>
+        <w:rFonts w:hint="default"/>
+      </w:rPr>
+    </w:lvl>
+    <w:lvl w:ilvl="1" w:tplc="04090019" w:tentative="1">
+      <w:start w:val="1"/>
+      <w:numFmt w:val="lowerLetter"/>
+      <w:lvlText w:val="%2."/>
+      <w:lvlJc w:val="left"/>
+      <w:pPr>
+        <w:ind w:left="1440" w:hanging="360"/>
+      </w:pPr>
+    </w:lvl>
+    <w:lvl w:ilvl="2" w:tplc="0409001B" w:tentative="1">
+      <w:start w:val="1"/>
+      <w:numFmt w:val="lowerRoman"/>
+      <w:lvlText w:val="%3."/>
+      <w:lvlJc w:val="right"/>
+      <w:pPr>
+        <w:ind w:left="2160" w:hanging="180"/>
+      </w:pPr>
+    </w:lvl>
+    <w:lvl w:ilvl="3" w:tplc="0409000F" w:tentative="1">
+      <w:start w:val="1"/>
+      <w:numFmt w:val="decimal"/>
+      <w:lvlText w:val="%4."/>
+      <w:lvlJc w:val="left"/>
+      <w:pPr>
+        <w:ind w:left="2880" w:hanging="360"/>
+      </w:pPr>
+    </w:lvl>
+    <w:lvl w:ilvl="4" w:tplc="04090019" w:tentative="1">
+      <w:start w:val="1"/>
+      <w:numFmt w:val="lowerLetter"/>
+      <w:lvlText w:val="%5."/>
+      <w:lvlJc w:val="left"/>
+      <w:pPr>
+        <w:ind w:left="3600" w:hanging="360"/>
+      </w:pPr>
+    </w:lvl>
+    <w:lvl w:ilvl="5" w:tplc="0409001B" w:tentative="1">
+      <w:start w:val="1"/>
+      <w:numFmt w:val="lowerRoman"/>
+      <w:lvlText w:val="%6."/>
+      <w:lvlJc w:val="right"/>
+      <w:pPr>
+        <w:ind w:left="4320" w:hanging="180"/>
+      </w:pPr>
+    </w:lvl>
+    <w:lvl w:ilvl="6" w:tplc="0409000F" w:tentative="1">
+      <w:start w:val="1"/>
+      <w:numFmt w:val="decimal"/>
+      <w:lvlText w:val="%7."/>
+      <w:lvlJc w:val="left"/>
+      <w:pPr>
+        <w:ind w:left="5040" w:hanging="360"/>
+      </w:pPr>
+    </w:lvl>
+    <w:lvl w:ilvl="7" w:tplc="04090019" w:tentative="1">
+      <w:start w:val="1"/>
+      <w:numFmt w:val="lowerLetter"/>
+      <w:lvlText w:val="%8."/>
+      <w:lvlJc w:val="left"/>
+      <w:pPr>
+        <w:ind w:left="5760" w:hanging="360"/>
+      </w:pPr>
+    </w:lvl>
+    <w:lvl w:ilvl="8" w:tplc="0409001B" w:tentative="1">
+      <w:start w:val="1"/>
+      <w:numFmt w:val="lowerRoman"/>
+      <w:lvlText w:val="%9."/>
+      <w:lvlJc w:val="right"/>
+      <w:pPr>
+        <w:ind w:left="6480" w:hanging="180"/>
+      </w:pPr>
     </w:lvl>
   </w:abstractNum>
   <w:num w:numId="1">
@@ -15939,6 +16853,9 @@
   </w:num>
   <w:num w:numId="5">
     <w:abstractNumId w:val="3"/>
+  </w:num>
+  <w:num w:numId="6">
+    <w:abstractNumId w:val="5"/>
   </w:num>
 </w:numbering>
 </file>
@@ -17150,7 +18067,7 @@
 </file>
 
 <file path=customXml/itemProps1.xml><?xml version="1.0" encoding="utf-8"?>
-<ds:datastoreItem xmlns:ds="http://schemas.openxmlformats.org/officeDocument/2006/customXml" ds:itemID="{39E98721-82ED-144F-B511-34CCE581B239}">
+<ds:datastoreItem xmlns:ds="http://schemas.openxmlformats.org/officeDocument/2006/customXml" ds:itemID="{64858AB3-1E49-4648-8974-B1E77ADD406A}">
   <ds:schemaRefs>
     <ds:schemaRef ds:uri="http://schemas.openxmlformats.org/officeDocument/2006/bibliography"/>
   </ds:schemaRefs>

</xml_diff>

<commit_message>
Changes to be committed: 	modified:   doc/x.docx 	modified:   xsrc/examples/Example.x 	modified:   xsrc/system/Const.x 	new file:   xsrc/system/LazyRef.x 	modified:   xsrc/system/Ref.x 	new file:   xsrc/system/SoftRef.x 	modified:   xsrc/system/Struct.x 	modified:   xsrc/system/Tuple.x 	new file:   xsrc/system/WeakRef.x 	modified:   xsrc/system/module.x
</commit_message>
<xml_diff>
--- a/doc/x.docx
+++ b/doc/x.docx
@@ -13759,11 +13759,7 @@
         <w:spacing w:before="200"/>
       </w:pPr>
       <w:r>
-        <w:t xml:space="preserve">Compilation and physical packaging can occur at the class, package, or module level; however, the unit </w:t>
-      </w:r>
-      <w:bookmarkStart w:id="0" w:name="_GoBack"/>
-      <w:r>
-        <w:t xml:space="preserve">of deployment </w:t>
+        <w:t xml:space="preserve">Compilation and physical packaging can occur at the class, package, or module level; however, the unit of deployment </w:t>
       </w:r>
       <w:r>
         <w:t xml:space="preserve">and the unit of versioning </w:t>
@@ -13772,7 +13768,6 @@
         <w:t>is always the module.</w:t>
       </w:r>
     </w:p>
-    <w:bookmarkEnd w:id="0"/>
     <w:p>
       <w:pPr>
         <w:pStyle w:val="Heading2"/>
@@ -14740,25 +14735,10 @@
         <w:rPr>
           <w:rFonts w:ascii="Courier New" w:hAnsi="Courier New" w:cs="Courier New"/>
         </w:rPr>
-        <w:t>@</w:t>
-      </w:r>
-      <w:r>
-        <w:rPr>
-          <w:rFonts w:ascii="Courier New" w:hAnsi="Courier New" w:cs="Courier New"/>
-        </w:rPr>
-        <w:t>threadlocal</w:t>
-      </w:r>
-      <w:r>
-        <w:t xml:space="preserve"> (or </w:t>
-      </w:r>
-      <w:r>
-        <w:rPr>
-          <w:rFonts w:ascii="Courier New" w:hAnsi="Courier New" w:cs="Courier New"/>
-        </w:rPr>
-        <w:t>@tlo</w:t>
-      </w:r>
-      <w:r>
-        <w:t>) is a thread-local property, which maintains a separate value for the property on behalf of each thread that accesses and/or manipulates the property on this object</w:t>
+        <w:t>@lazy</w:t>
+      </w:r>
+      <w:r>
+        <w:t xml:space="preserve"> is a read-only property defers the initialization of a read-only property until its value is requested</w:t>
       </w:r>
     </w:p>
     <w:p>
@@ -14774,10 +14754,13 @@
         <w:rPr>
           <w:rFonts w:ascii="Courier New" w:hAnsi="Courier New" w:cs="Courier New"/>
         </w:rPr>
-        <w:t>@lazy</w:t>
-      </w:r>
-      <w:r>
-        <w:t xml:space="preserve"> is a read-only property defers the initialization of a read-only property until its value is requested</w:t>
+        <w:t>@soft</w:t>
+      </w:r>
+      <w:r>
+        <w:t xml:space="preserve"> does not prevent the underlying property value from being garbage collected if the running application needs to free up memory, and triggers an event when the value has been garbage collected</w:t>
+      </w:r>
+      <w:r>
+        <w:t xml:space="preserve"> TODO must have a default value (e.g. Nullable type) or be lazy in order to be soft</w:t>
       </w:r>
     </w:p>
     <w:p>
@@ -14793,10 +14776,10 @@
         <w:rPr>
           <w:rFonts w:ascii="Courier New" w:hAnsi="Courier New" w:cs="Courier New"/>
         </w:rPr>
-        <w:t>@soft</w:t>
-      </w:r>
-      <w:r>
-        <w:t xml:space="preserve"> does not prevent the underlying property value from being garbage collected if the running application needs to free up memory, and triggers an event when the value has been garbage collected</w:t>
+        <w:t>@weak</w:t>
+      </w:r>
+      <w:r>
+        <w:t xml:space="preserve"> does not prevent the underlying property value from being garbage collected if no other non-weak references to that object remain, and triggers an event when the value has been garbage collected</w:t>
       </w:r>
     </w:p>
     <w:p>
@@ -14812,10 +14795,37 @@
         <w:rPr>
           <w:rFonts w:ascii="Courier New" w:hAnsi="Courier New" w:cs="Courier New"/>
         </w:rPr>
-        <w:t>@weak</w:t>
-      </w:r>
-      <w:r>
-        <w:t xml:space="preserve"> does not prevent the underlying property value from being garbage collected if no other non-weak references to that object remain, and triggers an event when the value has been garbage collected</w:t>
+        <w:t>@opaque</w:t>
+      </w:r>
+      <w:r>
+        <w:t xml:space="preserve"> prevents the access of the underlying property value; </w:t>
+      </w:r>
+      <w:r>
+        <w:rPr>
+          <w:rFonts w:ascii="Courier New" w:hAnsi="Courier New" w:cs="Courier New"/>
+        </w:rPr>
+        <w:t>Nullable</w:t>
+      </w:r>
+      <w:r>
+        <w:t xml:space="preserve"> properties will return </w:t>
+      </w:r>
+      <w:r>
+        <w:rPr>
+          <w:rFonts w:ascii="Courier New" w:hAnsi="Courier New" w:cs="Courier New"/>
+        </w:rPr>
+        <w:t>null</w:t>
+      </w:r>
+      <w:r>
+        <w:t>, and non-</w:t>
+      </w:r>
+      <w:r>
+        <w:rPr>
+          <w:rFonts w:ascii="Courier New" w:hAnsi="Courier New" w:cs="Courier New"/>
+        </w:rPr>
+        <w:t>Nullable</w:t>
+      </w:r>
+      <w:r>
+        <w:t xml:space="preserve"> properties will raise an exception on access</w:t>
       </w:r>
     </w:p>
     <w:p>
@@ -14831,37 +14841,34 @@
         <w:rPr>
           <w:rFonts w:ascii="Courier New" w:hAnsi="Courier New" w:cs="Courier New"/>
         </w:rPr>
+        <w:t>@p</w:t>
+      </w:r>
+      <w:r>
+        <w:rPr>
+          <w:rFonts w:ascii="Courier New" w:hAnsi="Courier New" w:cs="Courier New"/>
+        </w:rPr>
+        <w:t>hantom</w:t>
+      </w:r>
+      <w:r>
+        <w:t xml:space="preserve"> combines the functionality of the </w:t>
+      </w:r>
+      <w:r>
+        <w:rPr>
+          <w:rFonts w:ascii="Courier New" w:hAnsi="Courier New" w:cs="Courier New"/>
+        </w:rPr>
         <w:t>@opaque</w:t>
       </w:r>
       <w:r>
-        <w:t xml:space="preserve"> prevents the access of the underlying property value; </w:t>
-      </w:r>
-      <w:r>
-        <w:rPr>
-          <w:rFonts w:ascii="Courier New" w:hAnsi="Courier New" w:cs="Courier New"/>
-        </w:rPr>
-        <w:t>Nullable</w:t>
-      </w:r>
-      <w:r>
-        <w:t xml:space="preserve"> properties will return </w:t>
-      </w:r>
-      <w:r>
-        <w:rPr>
-          <w:rFonts w:ascii="Courier New" w:hAnsi="Courier New" w:cs="Courier New"/>
-        </w:rPr>
-        <w:t>null</w:t>
-      </w:r>
-      <w:r>
-        <w:t>, and non-</w:t>
-      </w:r>
-      <w:r>
-        <w:rPr>
-          <w:rFonts w:ascii="Courier New" w:hAnsi="Courier New" w:cs="Courier New"/>
-        </w:rPr>
-        <w:t>Nullable</w:t>
-      </w:r>
-      <w:r>
-        <w:t xml:space="preserve"> properties will raise an exception on access</w:t>
+        <w:t xml:space="preserve"> and </w:t>
+      </w:r>
+      <w:r>
+        <w:rPr>
+          <w:rFonts w:ascii="Courier New" w:hAnsi="Courier New" w:cs="Courier New"/>
+        </w:rPr>
+        <w:t>@weak</w:t>
+      </w:r>
+      <w:r>
+        <w:t xml:space="preserve"> annotations</w:t>
       </w:r>
     </w:p>
     <w:p>
@@ -14877,34 +14884,10 @@
         <w:rPr>
           <w:rFonts w:ascii="Courier New" w:hAnsi="Courier New" w:cs="Courier New"/>
         </w:rPr>
-        <w:t>@p</w:t>
-      </w:r>
-      <w:r>
-        <w:rPr>
-          <w:rFonts w:ascii="Courier New" w:hAnsi="Courier New" w:cs="Courier New"/>
-        </w:rPr>
-        <w:t>hantom</w:t>
-      </w:r>
-      <w:r>
-        <w:t xml:space="preserve"> combines the functionality of the </w:t>
-      </w:r>
-      <w:r>
-        <w:rPr>
-          <w:rFonts w:ascii="Courier New" w:hAnsi="Courier New" w:cs="Courier New"/>
-        </w:rPr>
-        <w:t>@opaque</w:t>
-      </w:r>
-      <w:r>
-        <w:t xml:space="preserve"> and </w:t>
-      </w:r>
-      <w:r>
-        <w:rPr>
-          <w:rFonts w:ascii="Courier New" w:hAnsi="Courier New" w:cs="Courier New"/>
-        </w:rPr>
-        <w:t>@weak</w:t>
-      </w:r>
-      <w:r>
-        <w:t xml:space="preserve"> annotations</w:t>
+        <w:t>@watch</w:t>
+      </w:r>
+      <w:r>
+        <w:t xml:space="preserve"> triggers an event when the property value has been changed</w:t>
       </w:r>
     </w:p>
     <w:p>
@@ -14917,13 +14900,12 @@
         <w:spacing w:before="200"/>
       </w:pPr>
       <w:r>
-        <w:rPr>
-          <w:rFonts w:ascii="Courier New" w:hAnsi="Courier New" w:cs="Courier New"/>
-        </w:rPr>
-        <w:t>@watch</w:t>
-      </w:r>
-      <w:r>
-        <w:t xml:space="preserve"> triggers an event when the property value has been changed</w:t>
+        <w:t>TODO @</w:t>
+      </w:r>
+      <w:bookmarkStart w:id="0" w:name="_GoBack"/>
+      <w:bookmarkEnd w:id="0"/>
+      <w:r>
+        <w:t>atomic? @transfer?</w:t>
       </w:r>
     </w:p>
     <w:p>
@@ -17055,7 +17037,7 @@
   <w:abstractNum w:abstractNumId="0">
     <w:nsid w:val="FFFFFF1D"/>
     <w:multiLevelType w:val="multilevel"/>
-    <w:tmpl w:val="CC8E0FF8"/>
+    <w:tmpl w:val="42482EAA"/>
     <w:lvl w:ilvl="0">
       <w:start w:val="1"/>
       <w:numFmt w:val="bullet"/>
@@ -19053,7 +19035,7 @@
 </file>
 
 <file path=customXml/itemProps1.xml><?xml version="1.0" encoding="utf-8"?>
-<ds:datastoreItem xmlns:ds="http://schemas.openxmlformats.org/officeDocument/2006/customXml" ds:itemID="{2F3AEAC3-81DA-6A4D-A483-29329127BB85}">
+<ds:datastoreItem xmlns:ds="http://schemas.openxmlformats.org/officeDocument/2006/customXml" ds:itemID="{1A0CBF8F-E15A-7049-B6EA-03B940CC3AFA}">
   <ds:schemaRefs>
     <ds:schemaRef ds:uri="http://schemas.openxmlformats.org/officeDocument/2006/bibliography"/>
   </ds:schemaRefs>

</xml_diff>

<commit_message>
Changes to be committed: 	modified:   doc/x.docx 	modified:   src/org/xvm/compiler/CommandLine.java 	modified:   src/org/xvm/compiler/ErrorList.java 	modified:   src/org/xvm/compiler/Lexer.java 	modified:   src/org/xvm/compiler/Parser.java 	modified:   src/org/xvm/compiler/Token.java 	modified:   xsrc/system/Clock.x 	modified:   xsrc/system/Date.x 	new file:   xsrc/system/DateTime.x 	copied:     xsrc/system/Clock.x -> xsrc/system/Duration.x 	new file:   xsrc/system/Time.x 	new file:   xsrc/system/Timer.x 	modified:   xsrc/system/collections/Comparator.x
</commit_message>
<xml_diff>
--- a/doc/x.docx
+++ b/doc/x.docx
@@ -11078,8 +11078,150 @@
     <w:p>
       <w:pPr>
         <w:spacing w:after="0"/>
+        <w:rPr>
+          <w:i/>
+        </w:rPr>
+      </w:pPr>
+    </w:p>
+    <w:p>
+      <w:pPr>
+        <w:pStyle w:val="Heading2"/>
+      </w:pPr>
+      <w:r>
+        <w:t>Imports</w:t>
+      </w:r>
+    </w:p>
+    <w:p>
+      <w:r>
+        <w:t xml:space="preserve">An </w:t>
+      </w:r>
+      <w:r>
+        <w:rPr>
+          <w:i/>
+        </w:rPr>
+        <w:t>import</w:t>
+      </w:r>
+      <w:r>
+        <w:t xml:space="preserve"> </w:t>
+      </w:r>
+      <w:r>
+        <w:t>creates</w:t>
+      </w:r>
+      <w:r>
+        <w:t xml:space="preserve"> a local alias for a structure.</w:t>
+      </w:r>
+      <w:r>
+        <w:t xml:space="preserve"> An alias is just a name, but names are very important in programming, and in Ecstasy almost everything (no matter how small</w:t>
+      </w:r>
+      <w:r>
+        <w:t>!</w:t>
+      </w:r>
+      <w:r>
+        <w:t xml:space="preserve">) has a name – and that can make for a lot of names! Using hierarchical organization, it’s always possible to identify a structure – whether a package, class, interface, type, method, property, function, and so on – by spelling out the entire hierarchical path to the structure. Such long names, though, </w:t>
+      </w:r>
+      <w:r>
+        <w:t>become</w:t>
+      </w:r>
+      <w:r>
+        <w:t xml:space="preserve"> difficult to </w:t>
+      </w:r>
+      <w:r>
+        <w:rPr>
+          <w:i/>
+        </w:rPr>
+        <w:t>read</w:t>
+      </w:r>
+      <w:r>
+        <w:t>, and readability is incredibly important</w:t>
+      </w:r>
+      <w:r>
+        <w:t>.</w:t>
+      </w:r>
+      <w:r>
+        <w:t xml:space="preserve"> To avoid having to spell out such long names more than once, a developer can </w:t>
+      </w:r>
+      <w:r>
+        <w:rPr>
+          <w:i/>
+        </w:rPr>
+        <w:t>import</w:t>
+      </w:r>
+      <w:r>
+        <w:t xml:space="preserve"> the </w:t>
+      </w:r>
+      <w:r>
+        <w:t>structure in the code that uses it, as if</w:t>
+      </w:r>
+      <w:r>
+        <w:t xml:space="preserve"> the structure were itself local – but it’s not: all that an import does is create a local alias for that specified structure</w:t>
+      </w:r>
+      <w:r>
+        <w:t xml:space="preserve">. Additionally, because popular names tend to collide, the structure can be assigned a different name when it is imported; this is known as an </w:t>
+      </w:r>
+      <w:r>
+        <w:t xml:space="preserve">import </w:t>
+      </w:r>
+      <w:r>
+        <w:t>alias.</w:t>
+      </w:r>
+    </w:p>
+    <w:p>
+      <w:pPr>
+        <w:spacing w:after="0"/>
+        <w:ind w:left="360"/>
+        <w:rPr>
+          <w:i/>
+        </w:rPr>
+      </w:pPr>
+      <w:r>
+        <w:rPr>
+          <w:i/>
+        </w:rPr>
+        <w:t>ImportStatement:</w:t>
+      </w:r>
+    </w:p>
+    <w:p>
+      <w:pPr>
+        <w:spacing w:after="0"/>
         <w:ind w:left="720"/>
       </w:pPr>
+      <w:r>
+        <w:t>import</w:t>
+      </w:r>
+      <w:r>
+        <w:rPr>
+          <w:i/>
+        </w:rPr>
+        <w:t xml:space="preserve"> QualifiedName ImportAlias</w:t>
+      </w:r>
+      <w:r>
+        <w:rPr>
+          <w:i/>
+          <w:iCs/>
+          <w:vertAlign w:val="subscript"/>
+        </w:rPr>
+        <w:t>opt</w:t>
+      </w:r>
+      <w:r>
+        <w:t xml:space="preserve"> ;</w:t>
+      </w:r>
+    </w:p>
+    <w:p>
+      <w:pPr>
+        <w:spacing w:after="0"/>
+        <w:ind w:left="360"/>
+        <w:rPr>
+          <w:i/>
+        </w:rPr>
+      </w:pPr>
+      <w:r>
+        <w:rPr>
+          <w:i/>
+        </w:rPr>
+        <w:t>ImportAlias</w:t>
+      </w:r>
+      <w:bookmarkStart w:id="0" w:name="_GoBack"/>
+      <w:bookmarkEnd w:id="0"/>
     </w:p>
     <w:p>
       <w:pPr>
@@ -11089,16 +11231,557 @@
           <w:i/>
         </w:rPr>
       </w:pPr>
+      <w:r>
+        <w:t>as</w:t>
+      </w:r>
+      <w:r>
+        <w:rPr>
+          <w:i/>
+        </w:rPr>
+        <w:t xml:space="preserve"> Name</w:t>
+      </w:r>
+    </w:p>
+    <w:p/>
+    <w:p>
+      <w:r>
+        <w:t>Compared to other statements, import statements are also unique in one respect: They are permitted to exist in a source file outside of the scope of the structure being declared in the file:</w:t>
+      </w:r>
+    </w:p>
+    <w:p>
+      <w:pPr>
+        <w:spacing w:after="0"/>
+        <w:ind w:left="360"/>
+        <w:rPr>
+          <w:i/>
+        </w:rPr>
+      </w:pPr>
+      <w:r>
+        <w:rPr>
+          <w:i/>
+        </w:rPr>
+        <w:t>CompilationUnit:</w:t>
+      </w:r>
+    </w:p>
+    <w:p>
+      <w:pPr>
+        <w:spacing w:after="0"/>
+        <w:ind w:left="360"/>
+        <w:rPr>
+          <w:i/>
+        </w:rPr>
+      </w:pPr>
+      <w:r>
+        <w:rPr>
+          <w:i/>
+        </w:rPr>
+        <w:tab/>
+        <w:t>ImportStatements</w:t>
+      </w:r>
+      <w:r>
+        <w:rPr>
+          <w:i/>
+          <w:iCs/>
+          <w:vertAlign w:val="subscript"/>
+        </w:rPr>
+        <w:t>opt</w:t>
+      </w:r>
+      <w:r>
+        <w:rPr>
+          <w:i/>
+        </w:rPr>
+        <w:t xml:space="preserve"> TypeDeclaration</w:t>
+      </w:r>
+    </w:p>
+    <w:p>
+      <w:pPr>
+        <w:spacing w:after="0"/>
+        <w:ind w:left="360"/>
+        <w:rPr>
+          <w:i/>
+        </w:rPr>
+      </w:pPr>
+      <w:r>
+        <w:rPr>
+          <w:i/>
+        </w:rPr>
+        <w:t>Alias</w:t>
+      </w:r>
+      <w:r>
+        <w:rPr>
+          <w:i/>
+        </w:rPr>
+        <w:t>Statements:</w:t>
+      </w:r>
+    </w:p>
+    <w:p>
+      <w:pPr>
+        <w:spacing w:after="0"/>
+        <w:ind w:left="360"/>
+        <w:rPr>
+          <w:i/>
+        </w:rPr>
+      </w:pPr>
+      <w:r>
+        <w:rPr>
+          <w:i/>
+        </w:rPr>
+        <w:tab/>
+      </w:r>
+      <w:r>
+        <w:rPr>
+          <w:i/>
+        </w:rPr>
+        <w:t>Alias</w:t>
+      </w:r>
+      <w:r>
+        <w:rPr>
+          <w:i/>
+        </w:rPr>
+        <w:t>Statement</w:t>
+      </w:r>
+    </w:p>
+    <w:p>
+      <w:pPr>
+        <w:spacing w:after="0"/>
+        <w:ind w:left="360"/>
+        <w:rPr>
+          <w:i/>
+        </w:rPr>
+      </w:pPr>
+      <w:r>
+        <w:rPr>
+          <w:i/>
+        </w:rPr>
+        <w:tab/>
+      </w:r>
+      <w:r>
+        <w:rPr>
+          <w:i/>
+        </w:rPr>
+        <w:t>Alias</w:t>
+      </w:r>
+      <w:r>
+        <w:rPr>
+          <w:i/>
+        </w:rPr>
+        <w:t xml:space="preserve">Statements </w:t>
+      </w:r>
+      <w:r>
+        <w:rPr>
+          <w:i/>
+        </w:rPr>
+        <w:t>Alias</w:t>
+      </w:r>
+      <w:r>
+        <w:rPr>
+          <w:i/>
+        </w:rPr>
+        <w:t>Statement</w:t>
+      </w:r>
+    </w:p>
+    <w:p>
+      <w:pPr>
+        <w:spacing w:after="0"/>
+        <w:ind w:left="360"/>
+        <w:rPr>
+          <w:i/>
+        </w:rPr>
+      </w:pPr>
+      <w:r>
+        <w:rPr>
+          <w:i/>
+        </w:rPr>
+        <w:t>AliasStatement</w:t>
+      </w:r>
+    </w:p>
+    <w:p>
+      <w:pPr>
+        <w:spacing w:after="0"/>
+        <w:ind w:left="360"/>
+        <w:rPr>
+          <w:i/>
+        </w:rPr>
+      </w:pPr>
+      <w:r>
+        <w:rPr>
+          <w:i/>
+        </w:rPr>
+        <w:tab/>
+        <w:t>ImportStatement</w:t>
+      </w:r>
+    </w:p>
+    <w:p>
+      <w:pPr>
+        <w:spacing w:after="0"/>
+        <w:ind w:left="360"/>
+        <w:rPr>
+          <w:i/>
+        </w:rPr>
+      </w:pPr>
+      <w:r>
+        <w:rPr>
+          <w:i/>
+        </w:rPr>
+        <w:tab/>
+        <w:t>TypeDefStatement</w:t>
+      </w:r>
+    </w:p>
+    <w:p>
+      <w:pPr>
+        <w:spacing w:after="0"/>
+        <w:rPr>
+          <w:i/>
+        </w:rPr>
+      </w:pPr>
+    </w:p>
+    <w:p>
+      <w:r>
+        <w:t>Import statements are allowed at the file level in order to allow the type declaration itself to be made more readable.</w:t>
+      </w:r>
+      <w:r>
+        <w:t xml:space="preserve"> However, since import statements</w:t>
+      </w:r>
+      <w:r>
+        <w:t xml:space="preserve"> are scoped, they must occur within a scope, and thus they cannot exist at the file level for the module file itself.</w:t>
+      </w:r>
+      <w:r>
+        <w:t xml:space="preserve"> </w:t>
+      </w:r>
+    </w:p>
+    <w:p>
+      <w:pPr>
+        <w:pStyle w:val="Heading2"/>
+      </w:pPr>
+      <w:r>
+        <w:t>TypeDefs</w:t>
+      </w:r>
+    </w:p>
+    <w:p>
+      <w:r>
+        <w:t xml:space="preserve">A </w:t>
+      </w:r>
+      <w:r>
+        <w:rPr>
+          <w:i/>
+        </w:rPr>
+        <w:t>typedef</w:t>
+      </w:r>
+      <w:r>
+        <w:t xml:space="preserve"> creates a local alias for a type. TODO</w:t>
+      </w:r>
+    </w:p>
+    <w:p>
+      <w:pPr>
+        <w:spacing w:after="0"/>
+        <w:ind w:left="360"/>
+        <w:rPr>
+          <w:i/>
+        </w:rPr>
+      </w:pPr>
+      <w:r>
+        <w:rPr>
+          <w:i/>
+        </w:rPr>
+        <w:t>TypeDefStatement:</w:t>
+      </w:r>
     </w:p>
     <w:p>
       <w:pPr>
         <w:spacing w:after="0"/>
         <w:ind w:left="720"/>
-        <w:rPr>
-          <w:i/>
-        </w:rPr>
-      </w:pPr>
-    </w:p>
+      </w:pPr>
+      <w:r>
+        <w:t>typedef</w:t>
+      </w:r>
+      <w:r>
+        <w:rPr>
+          <w:i/>
+        </w:rPr>
+        <w:t xml:space="preserve"> Type Name</w:t>
+      </w:r>
+      <w:r>
+        <w:t xml:space="preserve"> ;</w:t>
+      </w:r>
+    </w:p>
+    <w:p/>
+    <w:p>
+      <w:pPr>
+        <w:pStyle w:val="Heading2"/>
+      </w:pPr>
+      <w:r>
+        <w:t>Source Files and Type Declarations</w:t>
+      </w:r>
+    </w:p>
+    <w:p>
+      <w:r>
+        <w:t xml:space="preserve">The purpose of an Ecstasy source file is to contain a </w:t>
+      </w:r>
+      <w:r>
+        <w:rPr>
+          <w:i/>
+        </w:rPr>
+        <w:t>type declaration</w:t>
+      </w:r>
+      <w:r>
+        <w:t>, and optionally to contain further type declarations that are nested inside that first type declaration.</w:t>
+      </w:r>
+    </w:p>
+    <w:p>
+      <w:pPr>
+        <w:spacing w:after="0"/>
+        <w:ind w:left="360"/>
+        <w:rPr>
+          <w:i/>
+        </w:rPr>
+      </w:pPr>
+      <w:r>
+        <w:rPr>
+          <w:i/>
+        </w:rPr>
+        <w:t>Modifiers:</w:t>
+      </w:r>
+    </w:p>
+    <w:p>
+      <w:pPr>
+        <w:spacing w:after="0"/>
+        <w:ind w:left="360"/>
+        <w:rPr>
+          <w:i/>
+        </w:rPr>
+      </w:pPr>
+      <w:r>
+        <w:rPr>
+          <w:i/>
+        </w:rPr>
+        <w:tab/>
+        <w:t>Modifier</w:t>
+      </w:r>
+    </w:p>
+    <w:p>
+      <w:pPr>
+        <w:spacing w:after="0"/>
+        <w:ind w:left="360"/>
+        <w:rPr>
+          <w:i/>
+        </w:rPr>
+      </w:pPr>
+      <w:r>
+        <w:rPr>
+          <w:i/>
+        </w:rPr>
+        <w:tab/>
+        <w:t>Modifiers Modifier</w:t>
+      </w:r>
+    </w:p>
+    <w:p>
+      <w:pPr>
+        <w:spacing w:after="0"/>
+        <w:ind w:left="360"/>
+        <w:rPr>
+          <w:i/>
+        </w:rPr>
+      </w:pPr>
+      <w:r>
+        <w:rPr>
+          <w:i/>
+        </w:rPr>
+        <w:t>Modifier:</w:t>
+      </w:r>
+    </w:p>
+    <w:p>
+      <w:pPr>
+        <w:spacing w:after="0"/>
+        <w:ind w:left="360"/>
+        <w:rPr>
+          <w:i/>
+        </w:rPr>
+      </w:pPr>
+      <w:r>
+        <w:rPr>
+          <w:i/>
+        </w:rPr>
+        <w:tab/>
+        <w:t>Accessibility</w:t>
+      </w:r>
+    </w:p>
+    <w:p>
+      <w:pPr>
+        <w:spacing w:after="0"/>
+        <w:ind w:left="360"/>
+      </w:pPr>
+      <w:r>
+        <w:rPr>
+          <w:i/>
+        </w:rPr>
+        <w:tab/>
+      </w:r>
+      <w:r>
+        <w:t>static</w:t>
+      </w:r>
+    </w:p>
+    <w:p>
+      <w:pPr>
+        <w:spacing w:after="0"/>
+        <w:ind w:left="360"/>
+        <w:rPr>
+          <w:i/>
+        </w:rPr>
+      </w:pPr>
+      <w:r>
+        <w:rPr>
+          <w:i/>
+        </w:rPr>
+        <w:t>Accessibility:</w:t>
+      </w:r>
+    </w:p>
+    <w:p>
+      <w:pPr>
+        <w:spacing w:after="0"/>
+        <w:ind w:left="360"/>
+      </w:pPr>
+      <w:r>
+        <w:tab/>
+        <w:t>public</w:t>
+      </w:r>
+    </w:p>
+    <w:p>
+      <w:pPr>
+        <w:spacing w:after="0"/>
+        <w:ind w:left="360"/>
+      </w:pPr>
+      <w:r>
+        <w:tab/>
+        <w:t>p</w:t>
+      </w:r>
+      <w:r>
+        <w:t>rotected</w:t>
+      </w:r>
+    </w:p>
+    <w:p>
+      <w:pPr>
+        <w:spacing w:after="0"/>
+        <w:ind w:left="360"/>
+      </w:pPr>
+      <w:r>
+        <w:tab/>
+        <w:t>p</w:t>
+      </w:r>
+      <w:r>
+        <w:t>rivate</w:t>
+      </w:r>
+    </w:p>
+    <w:p>
+      <w:pPr>
+        <w:spacing w:after="0"/>
+        <w:ind w:left="360"/>
+        <w:rPr>
+          <w:i/>
+        </w:rPr>
+      </w:pPr>
+      <w:r>
+        <w:rPr>
+          <w:i/>
+        </w:rPr>
+        <w:t>TypeCategory:</w:t>
+      </w:r>
+    </w:p>
+    <w:p>
+      <w:pPr>
+        <w:spacing w:after="0"/>
+        <w:ind w:left="360"/>
+      </w:pPr>
+      <w:r>
+        <w:tab/>
+        <w:t>module</w:t>
+      </w:r>
+    </w:p>
+    <w:p>
+      <w:pPr>
+        <w:spacing w:after="0"/>
+        <w:ind w:left="360"/>
+      </w:pPr>
+      <w:r>
+        <w:tab/>
+        <w:t>package</w:t>
+      </w:r>
+    </w:p>
+    <w:p>
+      <w:pPr>
+        <w:spacing w:after="0"/>
+        <w:ind w:left="360"/>
+      </w:pPr>
+      <w:r>
+        <w:tab/>
+        <w:t>class</w:t>
+      </w:r>
+    </w:p>
+    <w:p>
+      <w:pPr>
+        <w:spacing w:after="0"/>
+        <w:ind w:left="360"/>
+      </w:pPr>
+      <w:r>
+        <w:tab/>
+        <w:t>interface</w:t>
+      </w:r>
+    </w:p>
+    <w:p>
+      <w:pPr>
+        <w:spacing w:after="0"/>
+        <w:ind w:left="360"/>
+      </w:pPr>
+      <w:r>
+        <w:tab/>
+        <w:t>service</w:t>
+      </w:r>
+    </w:p>
+    <w:p>
+      <w:pPr>
+        <w:spacing w:after="0"/>
+        <w:ind w:left="360"/>
+      </w:pPr>
+      <w:r>
+        <w:tab/>
+        <w:t>const</w:t>
+      </w:r>
+    </w:p>
+    <w:p>
+      <w:pPr>
+        <w:spacing w:after="0"/>
+        <w:ind w:left="360"/>
+      </w:pPr>
+      <w:r>
+        <w:tab/>
+        <w:t>enum</w:t>
+      </w:r>
+    </w:p>
+    <w:p>
+      <w:pPr>
+        <w:spacing w:after="0"/>
+        <w:ind w:left="360"/>
+      </w:pPr>
+      <w:r>
+        <w:tab/>
+        <w:t>trait</w:t>
+      </w:r>
+    </w:p>
+    <w:p>
+      <w:pPr>
+        <w:spacing w:after="0"/>
+        <w:ind w:left="360"/>
+      </w:pPr>
+      <w:r>
+        <w:tab/>
+        <w:t>mixin</w:t>
+      </w:r>
+    </w:p>
+    <w:p>
+      <w:pPr>
+        <w:spacing w:after="0"/>
+        <w:ind w:left="360"/>
+      </w:pPr>
+    </w:p>
+    <w:p/>
     <w:p>
       <w:pPr>
         <w:pStyle w:val="Heading2"/>
@@ -14900,12 +15583,7 @@
         <w:spacing w:before="200"/>
       </w:pPr>
       <w:r>
-        <w:t>TODO @</w:t>
-      </w:r>
-      <w:bookmarkStart w:id="0" w:name="_GoBack"/>
-      <w:bookmarkEnd w:id="0"/>
-      <w:r>
-        <w:t>atomic? @transfer?</w:t>
+        <w:t>TODO @atomic? @transfer?</w:t>
       </w:r>
     </w:p>
     <w:p>
@@ -17037,7 +17715,7 @@
   <w:abstractNum w:abstractNumId="0">
     <w:nsid w:val="FFFFFF1D"/>
     <w:multiLevelType w:val="multilevel"/>
-    <w:tmpl w:val="42482EAA"/>
+    <w:tmpl w:val="491E6C6E"/>
     <w:lvl w:ilvl="0">
       <w:start w:val="1"/>
       <w:numFmt w:val="bullet"/>
@@ -18046,6 +18724,28 @@
       <w:szCs w:val="26"/>
     </w:rPr>
   </w:style>
+  <w:style w:type="paragraph" w:styleId="Heading3">
+    <w:name w:val="heading 3"/>
+    <w:basedOn w:val="Normal"/>
+    <w:next w:val="Normal"/>
+    <w:link w:val="Heading3Char"/>
+    <w:uiPriority w:val="9"/>
+    <w:unhideWhenUsed/>
+    <w:qFormat/>
+    <w:rsid w:val="00743D0F"/>
+    <w:pPr>
+      <w:keepNext/>
+      <w:keepLines/>
+      <w:spacing w:before="200" w:after="0"/>
+      <w:outlineLvl w:val="2"/>
+    </w:pPr>
+    <w:rPr>
+      <w:rFonts w:asciiTheme="majorHAnsi" w:eastAsiaTheme="majorEastAsia" w:hAnsiTheme="majorHAnsi" w:cstheme="majorBidi"/>
+      <w:b/>
+      <w:bCs/>
+      <w:color w:val="4F81BD" w:themeColor="accent1"/>
+    </w:rPr>
+  </w:style>
   <w:style w:type="character" w:default="1" w:styleId="DefaultParagraphFont">
     <w:name w:val="Default Paragraph Font"/>
     <w:uiPriority w:val="1"/>
@@ -18264,6 +18964,21 @@
     <w:rPr>
       <w:color w:val="800080" w:themeColor="followedHyperlink"/>
       <w:u w:val="single"/>
+    </w:rPr>
+  </w:style>
+  <w:style w:type="character" w:customStyle="1" w:styleId="Heading3Char">
+    <w:name w:val="Heading 3 Char"/>
+    <w:basedOn w:val="DefaultParagraphFont"/>
+    <w:link w:val="Heading3"/>
+    <w:uiPriority w:val="9"/>
+    <w:rsid w:val="00743D0F"/>
+    <w:rPr>
+      <w:rFonts w:asciiTheme="majorHAnsi" w:eastAsiaTheme="majorEastAsia" w:hAnsiTheme="majorHAnsi" w:cstheme="majorBidi"/>
+      <w:b/>
+      <w:bCs/>
+      <w:color w:val="4F81BD" w:themeColor="accent1"/>
+      <w:sz w:val="22"/>
+      <w:szCs w:val="22"/>
     </w:rPr>
   </w:style>
 </w:styles>
@@ -18487,6 +19202,28 @@
       <w:szCs w:val="26"/>
     </w:rPr>
   </w:style>
+  <w:style w:type="paragraph" w:styleId="Heading3">
+    <w:name w:val="heading 3"/>
+    <w:basedOn w:val="Normal"/>
+    <w:next w:val="Normal"/>
+    <w:link w:val="Heading3Char"/>
+    <w:uiPriority w:val="9"/>
+    <w:unhideWhenUsed/>
+    <w:qFormat/>
+    <w:rsid w:val="00743D0F"/>
+    <w:pPr>
+      <w:keepNext/>
+      <w:keepLines/>
+      <w:spacing w:before="200" w:after="0"/>
+      <w:outlineLvl w:val="2"/>
+    </w:pPr>
+    <w:rPr>
+      <w:rFonts w:asciiTheme="majorHAnsi" w:eastAsiaTheme="majorEastAsia" w:hAnsiTheme="majorHAnsi" w:cstheme="majorBidi"/>
+      <w:b/>
+      <w:bCs/>
+      <w:color w:val="4F81BD" w:themeColor="accent1"/>
+    </w:rPr>
+  </w:style>
   <w:style w:type="character" w:default="1" w:styleId="DefaultParagraphFont">
     <w:name w:val="Default Paragraph Font"/>
     <w:uiPriority w:val="1"/>
@@ -18705,6 +19442,21 @@
     <w:rPr>
       <w:color w:val="800080" w:themeColor="followedHyperlink"/>
       <w:u w:val="single"/>
+    </w:rPr>
+  </w:style>
+  <w:style w:type="character" w:customStyle="1" w:styleId="Heading3Char">
+    <w:name w:val="Heading 3 Char"/>
+    <w:basedOn w:val="DefaultParagraphFont"/>
+    <w:link w:val="Heading3"/>
+    <w:uiPriority w:val="9"/>
+    <w:rsid w:val="00743D0F"/>
+    <w:rPr>
+      <w:rFonts w:asciiTheme="majorHAnsi" w:eastAsiaTheme="majorEastAsia" w:hAnsiTheme="majorHAnsi" w:cstheme="majorBidi"/>
+      <w:b/>
+      <w:bCs/>
+      <w:color w:val="4F81BD" w:themeColor="accent1"/>
+      <w:sz w:val="22"/>
+      <w:szCs w:val="22"/>
     </w:rPr>
   </w:style>
 </w:styles>
@@ -19035,7 +19787,7 @@
 </file>
 
 <file path=customXml/itemProps1.xml><?xml version="1.0" encoding="utf-8"?>
-<ds:datastoreItem xmlns:ds="http://schemas.openxmlformats.org/officeDocument/2006/customXml" ds:itemID="{1A0CBF8F-E15A-7049-B6EA-03B940CC3AFA}">
+<ds:datastoreItem xmlns:ds="http://schemas.openxmlformats.org/officeDocument/2006/customXml" ds:itemID="{3DEA1FA0-31B1-F948-BB94-CFCC104B169C}">
   <ds:schemaRefs>
     <ds:schemaRef ds:uri="http://schemas.openxmlformats.org/officeDocument/2006/bibliography"/>
   </ds:schemaRefs>

</xml_diff>

<commit_message>
fixing unit tests & whatever else i broke
</commit_message>
<xml_diff>
--- a/doc/x.docx
+++ b/doc/x.docx
@@ -887,6 +887,9 @@
         <w:t xml:space="preserve"> of </w:t>
       </w:r>
       <w:r>
+        <w:t xml:space="preserve">the </w:t>
+      </w:r>
+      <w:r>
         <w:t>minimum weighted resource cost.</w:t>
       </w:r>
     </w:p>
@@ -951,7 +954,13 @@
     </w:p>
     <w:p>
       <w:r>
-        <w:t xml:space="preserve">To understand this, it is important to think of abstractions as a two-sided coin: On one side, we see the benefit of the abstraction, which allows a programmer to work with ever-larger building blocks, while the other side of the coin represents the cost of the abstraction, which is called the </w:t>
+        <w:t>To understand this, it is important to think of abstractions as a two-sided coin: On one side, we see the benefit of the abstraction, which allows a programmer to work with ever-larger</w:t>
+      </w:r>
+      <w:r>
+        <w:t xml:space="preserve"> and more powerful</w:t>
+      </w:r>
+      <w:r>
+        <w:t xml:space="preserve"> building blocks, while the other side of the coin represents the cost of the abstraction, which is called the </w:t>
       </w:r>
       <w:r>
         <w:rPr>
@@ -1012,16 +1021,37 @@
         <w:t xml:space="preserve">various </w:t>
       </w:r>
       <w:r>
-        <w:t>sub-components – can be safely ignored as a result of the various effects of those portions</w:t>
-      </w:r>
-      <w:r>
-        <w:t xml:space="preserve"> themselves</w:t>
-      </w:r>
-      <w:r>
-        <w:t xml:space="preserve"> being discarded or ignored</w:t>
-      </w:r>
-      <w:r>
-        <w:t xml:space="preserve">; higher level </w:t>
+        <w:t>sub-components – can be safely ignored</w:t>
+      </w:r>
+      <w:r>
+        <w:t xml:space="preserve">. In other words, the optimizer must be able to identify which contractual effects are ignored or discarded by the programmer, and then leverage that information to find alternative </w:t>
+      </w:r>
+      <w:r>
+        <w:t xml:space="preserve">execution </w:t>
+      </w:r>
+      <w:r>
+        <w:t>solutions whose contracts manage to cover</w:t>
+      </w:r>
+      <w:r>
+        <w:t xml:space="preserve"> at least</w:t>
+      </w:r>
+      <w:r>
+        <w:t xml:space="preserve"> the </w:t>
+      </w:r>
+      <w:r>
+        <w:t xml:space="preserve">non-discarded and non-ignored contract </w:t>
+      </w:r>
+      <w:r>
+        <w:t>requirements. H</w:t>
+      </w:r>
+      <w:r>
+        <w:t>igher</w:t>
+      </w:r>
+      <w:r>
+        <w:t>-</w:t>
+      </w:r>
+      <w:r>
+        <w:t xml:space="preserve">level </w:t>
       </w:r>
       <w:r>
         <w:t xml:space="preserve">optimizations </w:t>
@@ -1036,7 +1066,13 @@
         <w:t>ion</w:t>
       </w:r>
       <w:r>
-        <w:t xml:space="preserve"> of entire aspects of carefully defined behavioral contracts.</w:t>
+        <w:t xml:space="preserve"> of entire aspects of carefully defined behavioral contracts</w:t>
+      </w:r>
+      <w:r>
+        <w:t>, and as a result, they typically require extensive information from across the entire software system</w:t>
+      </w:r>
+      <w:r>
+        <w:t>; in other words, high-level optimizations tend to be non-localized to the extreme!</w:t>
       </w:r>
       <w:r>
         <w:t xml:space="preserve"> No software has been more instrumental in illustrating this concept than Java’s Hotspot virtual machine, whose capabilities </w:t>
@@ -1113,7 +1149,13 @@
         <w:t xml:space="preserve"> side-effect</w:t>
       </w:r>
       <w:r>
-        <w:t>s are not exposed</w:t>
+        <w:t>s are not</w:t>
+      </w:r>
+      <w:r>
+        <w:t xml:space="preserve"> inadvertently</w:t>
+      </w:r>
+      <w:r>
+        <w:t xml:space="preserve"> exposed</w:t>
       </w:r>
       <w:r>
         <w:t>.</w:t>
@@ -1148,7 +1190,13 @@
         <w:t xml:space="preserve"> Turtles,</w:t>
       </w:r>
       <w:r>
-        <w:t xml:space="preserve"> Baloons, and Sandboxes</w:t>
+        <w:t xml:space="preserve"> </w:t>
+      </w:r>
+      <w:r>
+        <w:t>Balloons</w:t>
+      </w:r>
+      <w:r>
+        <w:t>, and Sandboxes</w:t>
       </w:r>
     </w:p>
     <w:p>
@@ -1207,7 +1255,13 @@
         <w:t xml:space="preserve"> box</w:t>
       </w:r>
       <w:r>
-        <w:t xml:space="preserve">, and then filled with sand. </w:t>
+        <w:t xml:space="preserve">, </w:t>
+      </w:r>
+      <w:r>
+        <w:t xml:space="preserve">fastened in the corners, </w:t>
+      </w:r>
+      <w:r>
+        <w:t xml:space="preserve">and then filled with sand. </w:t>
       </w:r>
       <w:r>
         <w:t xml:space="preserve">The second style is typified by a large green plastic turtle, whose “turtle shell” is the removable </w:t>
@@ -1228,7 +1282,7 @@
         <w:t xml:space="preserve"> out</w:t>
       </w:r>
       <w:r>
-        <w:t xml:space="preserve">, and whose “body” which is the hollow bowl that </w:t>
+        <w:t xml:space="preserve">, and whose “body” is the hollow bowl that </w:t>
       </w:r>
       <w:r>
         <w:t>keeps</w:t>
@@ -1407,7 +1461,13 @@
         <w:t>requirement</w:t>
       </w:r>
       <w:r>
-        <w:t xml:space="preserve"> by using </w:t>
+        <w:t xml:space="preserve"> by </w:t>
+      </w:r>
+      <w:r>
+        <w:t>employing</w:t>
+      </w:r>
+      <w:r>
+        <w:t xml:space="preserve"> </w:t>
       </w:r>
       <w:r>
         <w:rPr>
@@ -1578,10 +1638,16 @@
         <w:t xml:space="preserve"> truth</w:t>
       </w:r>
       <w:r>
-        <w:t>: Security in design is hard to get perfectly</w:t>
-      </w:r>
-      <w:r>
-        <w:t xml:space="preserve"> correct</w:t>
+        <w:t xml:space="preserve">: </w:t>
+      </w:r>
+      <w:r>
+        <w:t>Perfection in the design of s</w:t>
+      </w:r>
+      <w:r>
+        <w:t>ecurity</w:t>
+      </w:r>
+      <w:r>
+        <w:t xml:space="preserve"> is difficult to achieve</w:t>
       </w:r>
       <w:r>
         <w:t xml:space="preserve">, and even harder to prove the correctness of, so it is important to understand that this design </w:t>
@@ -1616,7 +1682,10 @@
     </w:p>
     <w:p>
       <w:r>
-        <w:t xml:space="preserve">Secondly, </w:t>
+        <w:t>Second</w:t>
+      </w:r>
+      <w:r>
+        <w:t xml:space="preserve">, </w:t>
       </w:r>
       <w:r>
         <w:t>the</w:t>
@@ -1664,7 +1733,13 @@
         <w:t xml:space="preserve">, </w:t>
       </w:r>
       <w:r>
-        <w:t xml:space="preserve">the container implementation only permits the </w:t>
+        <w:t xml:space="preserve">the container implementation only </w:t>
+      </w:r>
+      <w:r>
+        <w:t>makes visible</w:t>
+      </w:r>
+      <w:r>
+        <w:t xml:space="preserve"> the </w:t>
       </w:r>
       <w:r>
         <w:t>surface area</w:t>
@@ -1676,16 +1751,25 @@
         <w:t xml:space="preserve">resource injection </w:t>
       </w:r>
       <w:r>
+        <w:rPr>
+          <w:i/>
+        </w:rPr>
         <w:t>interface</w:t>
       </w:r>
       <w:r>
-        <w:t xml:space="preserve"> – not of the implementation – to be visible within the container</w:t>
-      </w:r>
-      <w:r>
-        <w:t>,</w:t>
-      </w:r>
-      <w:r>
-        <w:t xml:space="preserve"> even by introspection,</w:t>
+        <w:t xml:space="preserve"> – not of the implementation</w:t>
+      </w:r>
+      <w:r>
+        <w:t xml:space="preserve">! This holds true </w:t>
+      </w:r>
+      <w:r>
+        <w:t xml:space="preserve">even </w:t>
+      </w:r>
+      <w:r>
+        <w:t>with</w:t>
+      </w:r>
+      <w:r>
+        <w:t xml:space="preserve"> introspection,</w:t>
       </w:r>
       <w:r>
         <w:t xml:space="preserve"> and </w:t>
@@ -1700,149 +1784,176 @@
         <w:t xml:space="preserve">are </w:t>
       </w:r>
       <w:r>
-        <w:t xml:space="preserve">either immutable objects or </w:t>
-      </w:r>
-      <w:r>
-        <w:t>explicitly</w:t>
+        <w:t xml:space="preserve">required to be </w:t>
+      </w:r>
+      <w:r>
+        <w:t>either</w:t>
+      </w:r>
+      <w:r>
+        <w:t xml:space="preserve"> fully</w:t>
+      </w:r>
+      <w:r>
+        <w:t xml:space="preserve"> immutable</w:t>
+      </w:r>
+      <w:r>
+        <w:t xml:space="preserve">, </w:t>
+      </w:r>
+      <w:r>
+        <w:t xml:space="preserve">or </w:t>
+      </w:r>
+      <w:r>
+        <w:t xml:space="preserve">completely </w:t>
+      </w:r>
+      <w:r>
+        <w:t xml:space="preserve">independent </w:t>
+      </w:r>
+      <w:r>
+        <w:t>service</w:t>
+      </w:r>
+      <w:r>
+        <w:t>s.</w:t>
+      </w:r>
+    </w:p>
+    <w:p>
+      <w:r>
+        <w:t>Third, th</w:t>
+      </w:r>
+      <w:r>
+        <w:t xml:space="preserve">is design precludes the </w:t>
+      </w:r>
+      <w:r>
+        <w:t xml:space="preserve">possibility of native code within an Ecstasy application; native functionality can only exist outside of the outermost container and thus outside of the language runtime itself, and can only be exposed within the language runtime via a resource injected into a container, subject to all of the </w:t>
+      </w:r>
+      <w:r>
+        <w:t>constraints</w:t>
+      </w:r>
+      <w:r>
+        <w:t xml:space="preserve"> already discussed.</w:t>
+      </w:r>
+    </w:p>
+    <w:p>
+      <w:r>
+        <w:t>Lastly, as has been described already, the functionality that is injected is completely within the control of the injector, allowing the requested functionality to be constrained in any</w:t>
+      </w:r>
+      <w:r>
+        <w:t xml:space="preserve"> arbitrary</w:t>
+      </w:r>
+      <w:r>
+        <w:t xml:space="preserve"> manner that the injector </w:t>
+      </w:r>
+      <w:r>
+        <w:t xml:space="preserve">deems </w:t>
+      </w:r>
+      <w:r>
+        <w:t>mm</w:t>
+      </w:r>
+      <w:r>
+        <w:t>appropriate.</w:t>
+      </w:r>
+    </w:p>
+    <w:p>
+      <w:r>
+        <w:t>While it is possible to introduce security bugs v</w:t>
+      </w:r>
+      <w:r>
+        <w:t>ia injection, the purpose of this</w:t>
+      </w:r>
+      <w:r>
+        <w:t xml:space="preserve"> design is to </w:t>
+      </w:r>
+      <w:r>
+        <w:t>minimize the scope of potential security bugs to the design of the relatively small number of interfaces that will be supported for resource injection, and to the various injectable implementations of those interfaces.</w:t>
+      </w:r>
+    </w:p>
+    <w:p>
+      <w:pPr>
+        <w:pStyle w:val="Heading2"/>
+      </w:pPr>
+      <w:r>
+        <w:t>On Processor Performance</w:t>
+      </w:r>
+    </w:p>
+    <w:p>
+      <w:r>
+        <w:t>There exists no shortage of opinions on the topic of what aspects are the most important in a system of execution. One voice will claim that only performance matters, while another will suggest that it no longer matters at all. One voice will claim that achieving efficiencies in development is far more valuable, while another will insist that predictability and stability in execution is critical. Opinions morph with time, as the reality of the physical units of execution evolves and the conceptual units of design are ever the more realized in languages and libraries.</w:t>
+      </w:r>
+    </w:p>
+    <w:p>
+      <w:r>
+        <w:t>Nonetheless the state of the art today bears the hallmark of a path followed far beyond its logical conclusion. In 1977, John Backus raised an early warning in his ACM Turing Award lecture:</w:t>
+      </w:r>
+    </w:p>
+    <w:p>
+      <w:pPr>
+        <w:ind w:left="720"/>
+      </w:pPr>
+      <w:r>
+        <w:t>Surely there must be a less primitive way of making big changes in the store than by pushing vast numbers of words back and forth through the von Neumann bottleneck. Not only is this tube a literal bottleneck for the data traffic of a problem, but, more importantly, it is an intellectual bottleneck that has kept us tied to word-at-a-time thinking instead of encouraging us to think in terms of the larger conceptual units of the task at hand. Thus programming is basically planning and detailing the enormous traffic of words through the von Neumann bottleneck, and much of that traffic concerns not significant data itself, but where to find it.</w:t>
+      </w:r>
+    </w:p>
+    <w:p>
+      <w:r>
+        <w:t>While programming advances have largely digested and expelled the explicit concerns of store-addressing and word-at-a-time thinking, these advances have been repetitively accreted onto a burial mound whose foundation remains a von Neumann architecture. Perhaps the success of that underlying architecture is the result of natural selection, or perhaps we have only inertia to blame. In any case, the evolution of concurrent multi-processing and distributed systems has stretched the von Neumann architecture past its effective limits. Specifically, it appears that the recent growth in the extent of the now automatically-managed store has occurred at a pace well beyond the increase in performance of the heart of the von Neumann machine: the processor. Whether this imbalance can be rectified by further technological accretion or by the adoption of a fundamentally new execution architecture is yet to be seen, but regardless</w:t>
+      </w:r>
+      <w:r>
+        <w:t>:</w:t>
       </w:r>
       <w:r>
         <w:t xml:space="preserve"> </w:t>
       </w:r>
       <w:r>
-        <w:t>thread-safe</w:t>
+        <w:t>T</w:t>
+      </w:r>
+      <w:r>
+        <w:t>he inevitable and predictable increase in performance that has become the opiate of an industry has taken a sabbatical, and may have accepted an early retirement altogether.</w:t>
+      </w:r>
+    </w:p>
+    <w:p>
+      <w:r>
+        <w:t>There has existed a loose historic alignment in the growth of processor performance, memory capacity, memory throughput, durable storage capacity, durable storage throughput and network throughput. This relatively consistent growth has allowed a general model of assumptions to be perpetuated throughout hardware architectures, operating systems, programming languages and the various resulting systems of execution. Now we find that model to be threatened by the failed assumption that processor performance will increase at a rapid and relatively predictable rate.</w:t>
+      </w:r>
+    </w:p>
+    <w:p>
+      <w:r>
+        <w:t xml:space="preserve">To maintain the façade of progress, explicit hardware parallelism has emerged as the dominant trend in increasing processor throughput. Symmetric Multi-Processing (SMP) has a relatively long history in multi-CPU systems, but adoption of those systems was hobbled both by high prices and a lack of general software support. </w:t>
+      </w:r>
+      <w:r>
+        <w:t>In the 1990s, t</w:t>
+      </w:r>
+      <w:r>
+        <w:t xml:space="preserve">he advent of the </w:t>
+      </w:r>
+      <w:r>
+        <w:t xml:space="preserve">World Wide Web </w:t>
+      </w:r>
+      <w:r>
+        <w:t xml:space="preserve">propelled multi-CPU systems into the mainstream for servers, but it is the recent, seemingly instantaneous and near-universal commoditization of multi-core CPUs that has finalized the dramatic shift from a focus on processor performance to a focus on processor parallelism. Further compounding the adoption of multi-CPU and multi-core systems are various technologies for Concurrent Multi-Threading (CMT), which enables a single CPU core to execute multiple threads concurrently. In aggregate, </w:t>
+      </w:r>
+      <w:r>
+        <w:t xml:space="preserve">since the turn of the millennium, </w:t>
+      </w:r>
+      <w:r>
+        <w:t xml:space="preserve">parallelism </w:t>
+      </w:r>
+      <w:r>
+        <w:t xml:space="preserve">has increased </w:t>
+      </w:r>
+      <w:r>
+        <w:t xml:space="preserve">from </w:t>
+      </w:r>
+      <w:r>
+        <w:t>one</w:t>
+      </w:r>
+      <w:r>
+        <w:t xml:space="preserve"> to </w:t>
+      </w:r>
+      <w:r>
+        <w:t>dozens</w:t>
       </w:r>
       <w:r>
         <w:t xml:space="preserve"> </w:t>
       </w:r>
       <w:r>
-        <w:t xml:space="preserve">and independent </w:t>
-      </w:r>
-      <w:r>
-        <w:t>service</w:t>
-      </w:r>
-      <w:r>
-        <w:t>s.</w:t>
-      </w:r>
-    </w:p>
-    <w:p>
-      <w:r>
-        <w:t>Third, th</w:t>
-      </w:r>
-      <w:r>
-        <w:t xml:space="preserve">is design precludes the </w:t>
-      </w:r>
-      <w:r>
-        <w:t>possibility of native code within an Ecstasy application; native functionality can only exist outside of the outermost container and thus outside of the language runtime itself, and can only be exposed within the language runtime via a resource injected into a container, subject to all of the limits already discussed.</w:t>
-      </w:r>
-    </w:p>
-    <w:p>
-      <w:r>
-        <w:t>Lastly, as has been described already, the functionality that is injected is completely within the control of the injector, allowing the requested functionality to be constrained in any manner that the injector sees appropriate.</w:t>
-      </w:r>
-    </w:p>
-    <w:p>
-      <w:r>
-        <w:t>While it is possible to introduce security bugs v</w:t>
-      </w:r>
-      <w:r>
-        <w:t>ia injection, the purpose of this</w:t>
-      </w:r>
-      <w:r>
-        <w:t xml:space="preserve"> design is to </w:t>
-      </w:r>
-      <w:r>
-        <w:t>minimize the scope of potential security bugs to the design of the relatively small number of interfaces that will be supported for resource injection, and to the various injectable implementations of those interfaces.</w:t>
-      </w:r>
-    </w:p>
-    <w:p>
-      <w:pPr>
-        <w:pStyle w:val="Heading2"/>
-      </w:pPr>
-      <w:r>
-        <w:t>On Processor Performance</w:t>
-      </w:r>
-    </w:p>
-    <w:p>
-      <w:r>
-        <w:t>There exists no shortage of opinions on the topic of what aspects are the most important in a system of execution. One voice will claim that only performance matters, while another will suggest that it no longer matters at all. One voice will claim that achieving efficiencies in development is far more valuable, while another will insist that predictability and stability in execution is critical. Opinions morph with time, as the reality of the physical units of execution evolves and the conceptual units of design are ever the more realized in languages and libraries.</w:t>
-      </w:r>
-    </w:p>
-    <w:p>
-      <w:r>
-        <w:t>Nonetheless the state of the art today bears the hallmark of a path followed far beyond its logical conclusion. In 1977, John Backus raised an early warning in his ACM Turing Award lecture:</w:t>
-      </w:r>
-    </w:p>
-    <w:p>
-      <w:pPr>
-        <w:ind w:left="720"/>
-      </w:pPr>
-      <w:r>
-        <w:t>Surely there must be a less primitive way of making big changes in the store than by pushing vast numbers of words back and forth through the von Neumann bottleneck. Not only is this tube a literal bottleneck for the data traffic of a problem, but, more importantly, it is an intellectual bottleneck that has kept us tied to word-at-a-time thinking instead of encouraging us to think in terms of the larger conceptual units of the task at hand. Thus programming is basically planning and detailing the enormous traffic of words through the von Neumann bottleneck, and much of that traffic concerns not significant data itself, but where to find it.</w:t>
-      </w:r>
-    </w:p>
-    <w:p>
-      <w:r>
-        <w:t>While programming advances have largely digested and expelled the explicit concerns of store-addressing and word-at-a-time thinking, these advances have been repetitively accreted onto a burial mound whose foundation remains a von Neumann architecture. Perhaps the success of that underlying architecture is the result of natural selection, or perhaps we have only inertia to blame. In any case, the evolution of concurrent multi-processing and distributed systems has stretched the von Neumann architecture past its effective limits. Specifically, it appears that the recent growth in the extent of the now automatically-managed store has occurred at a pace well beyond the increase in performance of the heart of the von Neumann machine: the processor. Whether this imbalance can be rectified by further technological accretion or by the adoption of a fundamentally new execution architecture is yet to be seen, but regardless</w:t>
-      </w:r>
-      <w:r>
-        <w:t>:</w:t>
-      </w:r>
-      <w:r>
-        <w:t xml:space="preserve"> </w:t>
-      </w:r>
-      <w:r>
-        <w:t>T</w:t>
-      </w:r>
-      <w:r>
-        <w:t>he inevitable and predictable increase in performance that has become the opiate of an industry has taken a sabbatical, and may have accepted an early retirement altogether.</w:t>
-      </w:r>
-    </w:p>
-    <w:p>
-      <w:r>
-        <w:t>There has existed a loose historic alignment in the growth of processor performance, memory capacity, memory throughput, durable storage capacity, durable storage throughput and network throughput. This relatively consistent growth has allowed a general model of assumptions to be perpetuated throughout hardware architectures, operating systems, programming languages and the various resulting systems of execution. Now we find that model to be threatened by the failed assumption that processor performance will increase at a rapid and relatively predictable rate.</w:t>
-      </w:r>
-    </w:p>
-    <w:p>
-      <w:r>
-        <w:t xml:space="preserve">To maintain the façade of progress, explicit hardware parallelism has emerged as the dominant trend in increasing processor throughput. Symmetric Multi-Processing (SMP) has a relatively long history in multi-CPU systems, but adoption of those systems was hobbled both by high prices and a lack of general software support. </w:t>
-      </w:r>
-      <w:r>
-        <w:t>In the 1990s, t</w:t>
-      </w:r>
-      <w:r>
-        <w:t xml:space="preserve">he advent of the </w:t>
-      </w:r>
-      <w:r>
-        <w:t xml:space="preserve">World Wide Web </w:t>
-      </w:r>
-      <w:r>
-        <w:t xml:space="preserve">propelled multi-CPU systems into the mainstream for servers, but it is the recent, seemingly instantaneous and near-universal commoditization of multi-core CPUs that has finalized the dramatic shift from a focus on processor performance to a focus on processor parallelism. Further compounding the adoption of multi-CPU and multi-core systems are various technologies for Concurrent Multi-Threading (CMT), which enables a single CPU core to execute multiple threads concurrently. In aggregate, </w:t>
-      </w:r>
-      <w:r>
-        <w:t xml:space="preserve">since the turn of the millennium, </w:t>
-      </w:r>
-      <w:r>
-        <w:t xml:space="preserve">parallelism </w:t>
-      </w:r>
-      <w:r>
-        <w:t xml:space="preserve">has increased </w:t>
-      </w:r>
-      <w:r>
-        <w:t xml:space="preserve">from </w:t>
-      </w:r>
-      <w:r>
-        <w:t>one</w:t>
-      </w:r>
-      <w:r>
-        <w:t xml:space="preserve"> to </w:t>
-      </w:r>
-      <w:r>
-        <w:t>dozens</w:t>
-      </w:r>
-      <w:r>
-        <w:t xml:space="preserve"> </w:t>
-      </w:r>
-      <w:r>
         <w:t xml:space="preserve">of </w:t>
       </w:r>
       <w:r>
@@ -1877,10 +1988,10 @@
         <w:t>As a result, c</w:t>
       </w:r>
       <w:r>
-        <w:t>omputing devices are providing increases in processing throughput that can only be consumed by parallelism. It is obvious that this mandates support for parallelism in any new system of execution, but there is a far less obvious implication of critical importance. Parallelism increases throughput only to the extent that coordination is not required by</w:t>
-      </w:r>
-      <w:r>
-        <w:t xml:space="preserve"> (among)</w:t>
+        <w:t>omputing devices are providing increases in processing throughput that can only be consumed by parallelism. It is obvious that this mandates support for parallelism in any new system of execution, but there is a far less obvious implication of critical importance. Parallelism increases throughput only to the extent that</w:t>
+      </w:r>
+      <w:r>
+        <w:t xml:space="preserve"> coordination is not required among</w:t>
       </w:r>
       <w:r>
         <w:t xml:space="preserve"> the threads of execution, and coordination is required only for </w:t>
@@ -1922,7 +2033,12 @@
         <w:t>halt</w:t>
       </w:r>
       <w:r>
-        <w:t xml:space="preserve"> in order to garbage-collect the shared store</w:t>
+        <w:t xml:space="preserve"> in order to garbage-collect the shared </w:t>
+      </w:r>
+      <w:bookmarkStart w:id="0" w:name="_GoBack"/>
+      <w:bookmarkEnd w:id="0"/>
+      <w:r>
+        <w:t>store</w:t>
       </w:r>
       <w:r>
         <w:t>. The unavoidable conclusion is that grow</w:t>
@@ -10299,8 +10415,6 @@
         </w:rPr>
         <w:t>Character</w:t>
       </w:r>
-      <w:bookmarkStart w:id="0" w:name="_GoBack"/>
-      <w:bookmarkEnd w:id="0"/>
     </w:p>
     <w:p>
       <w:pPr>
@@ -17858,7 +17972,7 @@
   <w:abstractNum w:abstractNumId="0">
     <w:nsid w:val="FFFFFF1D"/>
     <w:multiLevelType w:val="multilevel"/>
-    <w:tmpl w:val="EF52D91A"/>
+    <w:tmpl w:val="C3B47258"/>
     <w:lvl w:ilvl="0">
       <w:start w:val="1"/>
       <w:numFmt w:val="bullet"/>
@@ -18892,6 +19006,7 @@
   <w:style w:type="character" w:default="1" w:styleId="DefaultParagraphFont">
     <w:name w:val="Default Paragraph Font"/>
     <w:uiPriority w:val="1"/>
+    <w:semiHidden/>
     <w:unhideWhenUsed/>
   </w:style>
   <w:style w:type="table" w:default="1" w:styleId="TableNormal">
@@ -19369,6 +19484,7 @@
   <w:style w:type="character" w:default="1" w:styleId="DefaultParagraphFont">
     <w:name w:val="Default Paragraph Font"/>
     <w:uiPriority w:val="1"/>
+    <w:semiHidden/>
     <w:unhideWhenUsed/>
   </w:style>
   <w:style w:type="table" w:default="1" w:styleId="TableNormal">
@@ -19928,7 +20044,7 @@
 </file>
 
 <file path=customXml/itemProps1.xml><?xml version="1.0" encoding="utf-8"?>
-<ds:datastoreItem xmlns:ds="http://schemas.openxmlformats.org/officeDocument/2006/customXml" ds:itemID="{3FFD3BF4-93CA-E24F-AC55-A7C1821406D4}">
+<ds:datastoreItem xmlns:ds="http://schemas.openxmlformats.org/officeDocument/2006/customXml" ds:itemID="{7A93EB7A-7977-0C4E-BEB2-6B5DBB653A23}">
   <ds:schemaRefs>
     <ds:schemaRef ds:uri="http://schemas.openxmlformats.org/officeDocument/2006/bibliography"/>
   </ds:schemaRefs>

</xml_diff>

<commit_message>
slowly adding start/end locations to all ast nodes; just finished expressions
</commit_message>
<xml_diff>
--- a/doc/x.docx
+++ b/doc/x.docx
@@ -21,7 +21,10 @@
         <w:t>Version: DRAFT-2</w:t>
       </w:r>
       <w:r>
-        <w:t>0170119</w:t>
+        <w:t>017052</w:t>
+      </w:r>
+      <w:r>
+        <w:t>9</w:t>
       </w:r>
     </w:p>
     <w:p/>
@@ -2033,935 +2036,950 @@
         <w:t>halt</w:t>
       </w:r>
       <w:r>
-        <w:t xml:space="preserve"> in order to garbage-collect the shared </w:t>
+        <w:t xml:space="preserve"> in order to garbage-collect the shared store</w:t>
+      </w:r>
+      <w:r>
+        <w:t>. The unavoidable conclusion is that grow</w:t>
+      </w:r>
+      <w:r>
+        <w:t>th in the shared store without the</w:t>
+      </w:r>
+      <w:r>
+        <w:t xml:space="preserve"> corresponding increase in processor performance </w:t>
+      </w:r>
+      <w:r>
+        <w:t>has</w:t>
+      </w:r>
+      <w:r>
+        <w:t xml:space="preserve"> lead to unavoidable and growing pauses in the execution of the parallelized von Neumann machines.</w:t>
+      </w:r>
+    </w:p>
+    <w:p>
+      <w:r>
+        <w:t>A series of advances in GC algorithms have thus far masked this inevitable consequence, but the advances are already showing diminishing returns, while the upward pressure on the size of the store has not abated and the dramatic progress of processor performance has not resumed.</w:t>
+      </w:r>
+      <w:r>
+        <w:t xml:space="preserve"> Ultimately, a single shared mutable store must be avoided, and the design of a runtime system must reflect that requirement. </w:t>
+      </w:r>
+      <w:r>
+        <w:t xml:space="preserve">The </w:t>
+      </w:r>
+      <w:r>
+        <w:t xml:space="preserve">XVM </w:t>
+      </w:r>
+      <w:r>
+        <w:t>design is intended</w:t>
+      </w:r>
+      <w:r>
+        <w:t xml:space="preserve"> to fully address this</w:t>
+      </w:r>
+      <w:r>
+        <w:t xml:space="preserve"> challenge, and does so by decomposing the problem space along a number of natural</w:t>
+      </w:r>
+      <w:r>
+        <w:t xml:space="preserve">ly occurring </w:t>
+      </w:r>
+      <w:r>
+        <w:t>fault lines. First, the XVM</w:t>
+      </w:r>
+      <w:r>
+        <w:t xml:space="preserve"> organize</w:t>
+      </w:r>
+      <w:r>
+        <w:t>s</w:t>
+      </w:r>
+      <w:r>
+        <w:t xml:space="preserve"> scopes of </w:t>
+      </w:r>
+      <w:r>
+        <w:t xml:space="preserve">linking, loading, and </w:t>
+      </w:r>
+      <w:r>
+        <w:t xml:space="preserve">execution </w:t>
+      </w:r>
+      <w:r>
+        <w:t xml:space="preserve">– referred to as </w:t>
+      </w:r>
+      <w:r>
+        <w:rPr>
+          <w:i/>
+        </w:rPr>
+        <w:t>containers</w:t>
+      </w:r>
+      <w:r>
+        <w:t xml:space="preserve"> – </w:t>
+      </w:r>
+      <w:r>
+        <w:t>in a hierarchical manner</w:t>
+      </w:r>
+      <w:r>
+        <w:t>; second, within that hierarchy, scope of execution is further localized into individual</w:t>
+      </w:r>
+      <w:r>
+        <w:t>,</w:t>
+      </w:r>
+      <w:r>
+        <w:t xml:space="preserve"> </w:t>
+      </w:r>
+      <w:r>
+        <w:t>conceptually-</w:t>
+      </w:r>
+      <w:r>
+        <w:t>independent von Neumann machines</w:t>
+      </w:r>
+      <w:r>
+        <w:t xml:space="preserve"> – referred to as </w:t>
+      </w:r>
+      <w:r>
+        <w:rPr>
+          <w:i/>
+        </w:rPr>
+        <w:t>services</w:t>
+      </w:r>
+      <w:r>
+        <w:t xml:space="preserve"> – </w:t>
+      </w:r>
+      <w:r>
+        <w:t>with</w:t>
+      </w:r>
+      <w:r>
+        <w:t xml:space="preserve">in which </w:t>
+      </w:r>
+      <w:r>
+        <w:t xml:space="preserve">all </w:t>
+      </w:r>
+      <w:r>
+        <w:t>allocations occur</w:t>
+      </w:r>
+      <w:r>
+        <w:t xml:space="preserve">; </w:t>
+      </w:r>
+      <w:r>
+        <w:t xml:space="preserve">and </w:t>
+      </w:r>
+      <w:r>
+        <w:t>third, that</w:t>
+      </w:r>
+      <w:r>
+        <w:t xml:space="preserve"> only immutable state can </w:t>
+      </w:r>
+      <w:r>
+        <w:rPr>
+          <w:i/>
+        </w:rPr>
+        <w:t>escape</w:t>
+      </w:r>
+      <w:r>
+        <w:t xml:space="preserve"> the execution scope of a service.</w:t>
+      </w:r>
+    </w:p>
+    <w:p>
+      <w:r>
+        <w:t xml:space="preserve">These decisions allow dynamic memory allocation to be managed within (scoped to) a particular service, and the resulting garbage collection to be performed entirely within the context of individual services, without requiring the coordination of other services or containers. The two exceptions to this are </w:t>
+      </w:r>
+      <w:r>
+        <w:t xml:space="preserve">escaped </w:t>
+      </w:r>
+      <w:r>
+        <w:t xml:space="preserve">immutable data, and the reclamation of services and containers themselves. In the case of </w:t>
+      </w:r>
+      <w:r>
+        <w:t xml:space="preserve">escaped </w:t>
+      </w:r>
+      <w:r>
+        <w:t>immutabl</w:t>
+      </w:r>
+      <w:r>
+        <w:t>e data, and precisely because the data</w:t>
+      </w:r>
+      <w:r>
+        <w:t xml:space="preserve"> </w:t>
+      </w:r>
+      <w:r>
+        <w:t>(the objects) are</w:t>
+      </w:r>
+      <w:r>
+        <w:t xml:space="preserve"> immutable, the memory can be garbage collected without any coordinated halt of execution</w:t>
+      </w:r>
+      <w:r>
+        <w:rPr>
+          <w:rStyle w:val="FootnoteReference"/>
+        </w:rPr>
+        <w:footnoteReference w:id="5"/>
+      </w:r>
+      <w:r>
+        <w:t>.</w:t>
+      </w:r>
+      <w:r>
+        <w:t xml:space="preserve"> </w:t>
+      </w:r>
+      <w:r>
+        <w:t xml:space="preserve">Furthermore, the escaped immutable data can be organized within the container hierarchy at the level to which the data has escaped, or alternatively can be managed in a single global immutable store. </w:t>
+      </w:r>
+      <w:r>
+        <w:t>In the case of containers and services, each mark phase of each reachable service also marks any services that it in turn can reach, again without any coordinated halt of execution, ultimately creating a cascade of marks whose omissions identify unreachable services; this represents an asynchronous cascade, which introduces complexities</w:t>
+      </w:r>
+      <w:r>
+        <w:t xml:space="preserve"> in terms of provable unreachability</w:t>
+      </w:r>
+      <w:r>
+        <w:rPr>
+          <w:rStyle w:val="FootnoteReference"/>
+        </w:rPr>
+        <w:footnoteReference w:id="6"/>
+      </w:r>
+      <w:r>
+        <w:t>, but suffices for all but the most complex of carefully designed test cases.</w:t>
+      </w:r>
+    </w:p>
+    <w:p>
+      <w:r>
+        <w:t xml:space="preserve">The concept of localizing allocations in order to localize GC is not new. Systems built around an explicit threading model have employed </w:t>
+      </w:r>
+      <w:r>
+        <w:rPr>
+          <w:i/>
+        </w:rPr>
+        <w:t>escape analysis</w:t>
+      </w:r>
+      <w:r>
+        <w:t xml:space="preserve"> in order to determine which allocations can safely be performed using a thread local allocator (such as a slab allocator), and which allocations need to be made from a shared store. This represents a hierarchy with a fixed depth of two: Global and thread local. While a dramatic improvement over a single shared store, it still implies a global stoppage for GC execution of the shared store.</w:t>
+      </w:r>
+    </w:p>
+    <w:p>
+      <w:r>
+        <w:t xml:space="preserve">The </w:t>
+      </w:r>
+      <w:r>
+        <w:t>primary benefit</w:t>
+      </w:r>
+      <w:r>
+        <w:t xml:space="preserve"> to GC</w:t>
+      </w:r>
+      <w:r>
+        <w:t xml:space="preserve"> of the</w:t>
+      </w:r>
+      <w:r>
+        <w:t xml:space="preserve"> localization of </w:t>
+      </w:r>
+      <w:r>
+        <w:t xml:space="preserve">the </w:t>
+      </w:r>
+      <w:r>
+        <w:t xml:space="preserve">store </w:t>
+      </w:r>
+      <w:r>
+        <w:t xml:space="preserve">is that </w:t>
+      </w:r>
+      <w:r>
+        <w:t xml:space="preserve">a significant portion of overall </w:t>
+      </w:r>
+      <w:r>
+        <w:t>GC</w:t>
+      </w:r>
+      <w:r>
+        <w:t xml:space="preserve"> execution </w:t>
+      </w:r>
+      <w:r>
+        <w:t xml:space="preserve">can be localized </w:t>
+      </w:r>
+      <w:r>
+        <w:t xml:space="preserve">entirely within </w:t>
+      </w:r>
+      <w:r>
+        <w:t>each thread</w:t>
+      </w:r>
+      <w:r>
+        <w:t xml:space="preserve"> of execution, and further localized within the bounds of a particular service</w:t>
+      </w:r>
+      <w:r>
+        <w:t>.</w:t>
+      </w:r>
+      <w:r>
+        <w:t xml:space="preserve"> Additionally, having store</w:t>
+      </w:r>
+      <w:r>
+        <w:t>s</w:t>
+      </w:r>
+      <w:r>
+        <w:t xml:space="preserve"> that are localized to each </w:t>
+      </w:r>
+      <w:r>
+        <w:t>service</w:t>
+      </w:r>
+      <w:r>
+        <w:t xml:space="preserve"> enables </w:t>
+      </w:r>
+      <w:r>
+        <w:t xml:space="preserve">the system </w:t>
+      </w:r>
+      <w:r>
+        <w:t>to</w:t>
+      </w:r>
+      <w:r>
+        <w:t xml:space="preserve"> exactly measure and meter – in real time – </w:t>
+      </w:r>
+      <w:r>
+        <w:t>the amount of memory that i</w:t>
+      </w:r>
+      <w:r>
+        <w:t xml:space="preserve">s </w:t>
+      </w:r>
+      <w:r>
+        <w:t>consume</w:t>
+      </w:r>
+      <w:r>
+        <w:t xml:space="preserve">d by each </w:t>
+      </w:r>
+      <w:r>
+        <w:t>service, and in aggregate by each container</w:t>
+      </w:r>
+      <w:r>
+        <w:t xml:space="preserve">. Lastly, a range of optimizations are available to the data managed in </w:t>
+      </w:r>
+      <w:r>
+        <w:t xml:space="preserve">a </w:t>
+      </w:r>
+      <w:r>
+        <w:t>thread-local</w:t>
+      </w:r>
+      <w:r>
+        <w:t>ized</w:t>
+      </w:r>
+      <w:r>
+        <w:t xml:space="preserve"> store: the memory containing the data can be </w:t>
+      </w:r>
+      <w:r>
+        <w:t xml:space="preserve">allocated, </w:t>
+      </w:r>
+      <w:r>
+        <w:t>accessed</w:t>
+      </w:r>
+      <w:r>
+        <w:t>,</w:t>
+      </w:r>
+      <w:r>
+        <w:t xml:space="preserve"> manipulated</w:t>
+      </w:r>
+      <w:r>
+        <w:t>, and freed</w:t>
+      </w:r>
+      <w:r>
+        <w:t xml:space="preserve"> efficiently without any har</w:t>
+      </w:r>
+      <w:r>
+        <w:t>dware-level concurrency control</w:t>
+      </w:r>
+      <w:r>
+        <w:t>, and generated</w:t>
+      </w:r>
+      <w:r>
+        <w:t xml:space="preserve"> native code can be optimized specifically for cache locality.</w:t>
+      </w:r>
+    </w:p>
+    <w:p>
+      <w:r>
+        <w:t>Second, by organizing memory hierarchically in a manner corresponding the runtime container model, a service or an entire container can be discarded in its entirety, because no objects outside of that hierarchical scope can have a reference into the memory managed within that scope. In other words, the cost of “yanking” an entire sub-portion of the hierarchical runtime system is nominal, and the results are deterministic.</w:t>
+      </w:r>
+    </w:p>
+    <w:p>
+      <w:r>
+        <w:t>A</w:t>
+      </w:r>
+      <w:r>
+        <w:t xml:space="preserve">n additional </w:t>
+      </w:r>
+      <w:r>
+        <w:t>benefit is that machine code optimized for single-threaded execution has dramatic performance advantages compared to machine code that is concurrency-safe, even when concurrency control is opti</w:t>
+      </w:r>
+      <w:r>
+        <w:t>mized using the latest hardware</w:t>
+      </w:r>
+      <w:r>
+        <w:t xml:space="preserve"> capabilities such as compare-and-swap (CAS)</w:t>
+      </w:r>
+      <w:r>
+        <w:t xml:space="preserve"> and other “lockless” instructions</w:t>
+      </w:r>
+      <w:r>
+        <w:t>.</w:t>
+      </w:r>
+      <w:r>
+        <w:t xml:space="preserve"> </w:t>
+      </w:r>
+      <w:r>
+        <w:t>M</w:t>
+      </w:r>
+      <w:r>
+        <w:t>utable data structures</w:t>
+      </w:r>
+      <w:r>
+        <w:t xml:space="preserve"> that are</w:t>
+      </w:r>
+      <w:r>
+        <w:t xml:space="preserve"> </w:t>
+      </w:r>
+      <w:r>
+        <w:t xml:space="preserve">localized </w:t>
+      </w:r>
+      <w:r>
+        <w:t xml:space="preserve">to a single thread of execution </w:t>
+      </w:r>
+      <w:r>
+        <w:t>allow</w:t>
+      </w:r>
+      <w:r>
+        <w:t xml:space="preserve"> </w:t>
+      </w:r>
+      <w:r>
+        <w:t xml:space="preserve">the resulting execution </w:t>
+      </w:r>
+      <w:r>
+        <w:t xml:space="preserve">to </w:t>
+      </w:r>
+      <w:r>
+        <w:t>approach the theoretical maximum efficiency of the underlying hardware.</w:t>
+      </w:r>
+    </w:p>
+    <w:p>
+      <w:r>
+        <w:t>The concept of GC optimizations based on immutability is also not new. Several GC implementations have leveraged memory protection barriers (protection faults)</w:t>
+      </w:r>
+      <w:r>
+        <w:t>, f</w:t>
+      </w:r>
+      <w:r>
+        <w:t xml:space="preserve">or example to protect memory regions being compacted, as if the data were immutable, allowing application execution to proceed (in the absence of a fault) while the GC operated concurrently. </w:t>
+      </w:r>
+      <w:r>
+        <w:t>Significantly, explicitly</w:t>
+      </w:r>
+      <w:r>
+        <w:t xml:space="preserve"> immutable data can be compacted without protection, because both the old (pre-compaction) and new (post-compaction) copies of the data are valid – being identical! – </w:t>
+      </w:r>
+      <w:r>
+        <w:t>enabling</w:t>
+      </w:r>
+      <w:r>
+        <w:t xml:space="preserve"> the application to </w:t>
+      </w:r>
+      <w:r>
+        <w:t xml:space="preserve">continue to execute concurrently and correctly while </w:t>
+      </w:r>
+      <w:r>
+        <w:t>refer</w:t>
+      </w:r>
+      <w:r>
+        <w:t>ring</w:t>
+      </w:r>
+      <w:r>
+        <w:t xml:space="preserve"> to either copy arbitrarily, </w:t>
+      </w:r>
+      <w:r>
+        <w:t>deferring the housekeeping task</w:t>
+      </w:r>
+      <w:r>
+        <w:t xml:space="preserve"> of updating </w:t>
+      </w:r>
+      <w:r>
+        <w:t xml:space="preserve">any </w:t>
+      </w:r>
+      <w:r>
+        <w:t xml:space="preserve">pointers </w:t>
+      </w:r>
+      <w:r>
+        <w:t xml:space="preserve">that point </w:t>
+      </w:r>
+      <w:r>
+        <w:t>to the</w:t>
+      </w:r>
+      <w:r>
+        <w:t xml:space="preserve"> lingering</w:t>
+      </w:r>
+      <w:r>
+        <w:t xml:space="preserve"> old cop</w:t>
+      </w:r>
+      <w:r>
+        <w:t xml:space="preserve">y, and deferring the </w:t>
+      </w:r>
+      <w:r>
+        <w:t>recycling</w:t>
+      </w:r>
+      <w:r>
+        <w:t xml:space="preserve"> of</w:t>
+      </w:r>
+      <w:r>
+        <w:t xml:space="preserve"> the memory region that was compacted.</w:t>
+      </w:r>
+      <w:r>
+        <w:t xml:space="preserve"> As an added benefit,</w:t>
+      </w:r>
+      <w:r>
+        <w:t xml:space="preserve"> </w:t>
+      </w:r>
+      <w:r>
+        <w:t xml:space="preserve">the </w:t>
+      </w:r>
+      <w:r>
+        <w:t>GC</w:t>
+      </w:r>
+      <w:r>
+        <w:t xml:space="preserve"> of regions of data known to be immutable</w:t>
+      </w:r>
+      <w:r>
+        <w:t xml:space="preserve"> can be performed by any thread</w:t>
+      </w:r>
+      <w:r>
+        <w:t xml:space="preserve"> </w:t>
+      </w:r>
+      <w:r>
+        <w:t>of execution</w:t>
+      </w:r>
+      <w:r>
+        <w:t>, or</w:t>
+      </w:r>
+      <w:r>
+        <w:t xml:space="preserve"> even</w:t>
+      </w:r>
+      <w:r>
+        <w:t xml:space="preserve"> a s</w:t>
+      </w:r>
+      <w:r>
+        <w:t>eparate thread dedicated to GC.</w:t>
+      </w:r>
+    </w:p>
+    <w:p/>
+    <w:p>
+      <w:pPr>
+        <w:pStyle w:val="Heading2"/>
+      </w:pPr>
+      <w:r>
+        <w:t>On Immutability</w:t>
+      </w:r>
+    </w:p>
+    <w:p>
+      <w:r>
+        <w:t xml:space="preserve">In an object-oriented system, immutability refers to the prohibition to alter the state of an object. </w:t>
+      </w:r>
+      <w:r>
+        <w:t>It turns out that m</w:t>
+      </w:r>
+      <w:r>
+        <w:t>any dat</w:t>
+      </w:r>
+      <w:r>
+        <w:t>a types are naturally immutable; consider</w:t>
+      </w:r>
+      <w:r>
+        <w:t xml:space="preserve"> the number </w:t>
+      </w:r>
+      <w:r>
+        <w:t>42</w:t>
+      </w:r>
+      <w:r>
+        <w:t xml:space="preserve"> for example</w:t>
+      </w:r>
+      <w:r>
+        <w:rPr>
+          <w:rStyle w:val="FootnoteReference"/>
+        </w:rPr>
+        <w:footnoteReference w:id="7"/>
+      </w:r>
+      <w:r>
+        <w:t xml:space="preserve"> – it </w:t>
+      </w:r>
+      <w:r>
+        <w:t>is alway</w:t>
+      </w:r>
+      <w:r>
+        <w:t xml:space="preserve">s the number 42! Other data types are naturally mutable; consider the concept of a </w:t>
+      </w:r>
+      <w:r>
+        <w:rPr>
+          <w:i/>
+        </w:rPr>
+        <w:t>variable</w:t>
+      </w:r>
+      <w:r>
+        <w:t xml:space="preserve"> for example – its </w:t>
+      </w:r>
+      <w:r>
+        <w:t xml:space="preserve">very </w:t>
+      </w:r>
+      <w:r>
+        <w:t>purpose is to</w:t>
+      </w:r>
+      <w:r>
+        <w:t xml:space="preserve"> be able to</w:t>
+      </w:r>
+      <w:r>
+        <w:t xml:space="preserve"> vary! Many data types are naturally immutable, and </w:t>
+      </w:r>
+      <w:r>
+        <w:t xml:space="preserve">even </w:t>
+      </w:r>
+      <w:r>
+        <w:t xml:space="preserve">with mutable data types, it is </w:t>
+      </w:r>
+      <w:r>
+        <w:t xml:space="preserve">often </w:t>
+      </w:r>
+      <w:r>
+        <w:t>desirable to be able to make specific instances immutable</w:t>
+      </w:r>
+      <w:r>
+        <w:t xml:space="preserve"> on demand</w:t>
+      </w:r>
+      <w:r>
+        <w:t>.</w:t>
+      </w:r>
+    </w:p>
+    <w:p>
+      <w:r>
+        <w:t xml:space="preserve">The XVM explicitly supports immutability. </w:t>
+      </w:r>
+      <w:r>
+        <w:t>Immutability has several benefits, notably: Predictability, thread</w:t>
+      </w:r>
+      <w:r>
+        <w:t>/concurrency</w:t>
+      </w:r>
+      <w:r>
+        <w:t xml:space="preserve"> safety, security, and available optimizations.</w:t>
+      </w:r>
+      <w:r>
+        <w:t xml:space="preserve"> Predictability </w:t>
+      </w:r>
+      <w:r>
+        <w:t xml:space="preserve">is one of the greatest benefits of good design, and immutability supports predictability by </w:t>
+      </w:r>
+      <w:r>
+        <w:t xml:space="preserve">providing data types that are truly constant – </w:t>
+      </w:r>
+      <w:r>
+        <w:rPr>
+          <w:i/>
+        </w:rPr>
+        <w:t>at runtime!</w:t>
+      </w:r>
+      <w:r>
+        <w:t xml:space="preserve"> </w:t>
+      </w:r>
+      <w:r>
+        <w:t>For example, w</w:t>
+      </w:r>
+      <w:r>
+        <w:t>hen an object exposes its state, it often does so by exposing immutable data types so that its internal sta</w:t>
+      </w:r>
+      <w:r>
+        <w:t>te cannot be directly altered; w</w:t>
+      </w:r>
+      <w:r>
+        <w:t xml:space="preserve">ithout </w:t>
+      </w:r>
+      <w:r>
+        <w:t xml:space="preserve">explicit </w:t>
+      </w:r>
+      <w:r>
+        <w:t>support for immutability, one of two things</w:t>
+      </w:r>
+      <w:r>
+        <w:t xml:space="preserve"> could</w:t>
+      </w:r>
+      <w:r>
+        <w:t xml:space="preserve"> occurs: Either th</w:t>
+      </w:r>
+      <w:r>
+        <w:t>e mutable state of the object would be</w:t>
+      </w:r>
+      <w:r>
+        <w:t xml:space="preserve"> exposed, </w:t>
+      </w:r>
+      <w:r>
+        <w:t>breaking</w:t>
+      </w:r>
+      <w:r>
+        <w:t xml:space="preserve"> encapsulation, or a copy (or other representation) of the mutable state </w:t>
+      </w:r>
+      <w:r>
+        <w:t>would need to be</w:t>
+      </w:r>
+      <w:r>
+        <w:t xml:space="preserve"> created on demand </w:t>
+      </w:r>
+      <w:r>
+        <w:t>to safely expose that state</w:t>
+      </w:r>
+      <w:r>
+        <w:t>, which is expensive in terms of both space and time</w:t>
+      </w:r>
+      <w:r>
+        <w:t>, not to mention complexity</w:t>
+      </w:r>
+      <w:r>
+        <w:t>. Immutability</w:t>
+      </w:r>
+      <w:r>
+        <w:t xml:space="preserve"> provides a simple way to</w:t>
+      </w:r>
+      <w:r>
+        <w:t xml:space="preserve"> ensure that the state of an object </w:t>
+      </w:r>
+      <w:r>
+        <w:rPr>
+          <w:i/>
+        </w:rPr>
+        <w:t>cannot</w:t>
+      </w:r>
+      <w:r>
+        <w:t xml:space="preserve"> change, addressing each of these concerns.</w:t>
+      </w:r>
+    </w:p>
+    <w:p>
+      <w:r>
+        <w:t xml:space="preserve">With respect to thread </w:t>
+      </w:r>
+      <w:r>
+        <w:t xml:space="preserve">and concurrency </w:t>
+      </w:r>
+      <w:r>
+        <w:t xml:space="preserve">safety, an immutable object </w:t>
+      </w:r>
+      <w:r>
+        <w:t>provides the same state regardless of the concurrency of access</w:t>
+      </w:r>
+      <w:r>
+        <w:t xml:space="preserve"> to the object</w:t>
+      </w:r>
+      <w:r>
+        <w:t xml:space="preserve">, because changes to the state </w:t>
+      </w:r>
+      <w:r>
+        <w:t xml:space="preserve">of the object </w:t>
+      </w:r>
+      <w:r>
+        <w:t xml:space="preserve">are explicitly prohibited. </w:t>
+      </w:r>
+      <w:r>
+        <w:t xml:space="preserve">It is precisely because of this explicit contract, that in the XVM </w:t>
+      </w:r>
+      <w:r>
+        <w:t xml:space="preserve">the only state that can be </w:t>
+      </w:r>
+      <w:r>
+        <w:t>visible to more than one thread of execution</w:t>
+      </w:r>
+      <w:r>
+        <w:t xml:space="preserve"> is immutable state</w:t>
+      </w:r>
+      <w:r>
+        <w:t>; immutable objects</w:t>
+      </w:r>
+      <w:r>
+        <w:t xml:space="preserve"> can be safely used without concurrency control and without </w:t>
+      </w:r>
+      <w:r>
+        <w:t>relying on memory barriers</w:t>
+      </w:r>
+      <w:r>
+        <w:t>.</w:t>
+      </w:r>
+    </w:p>
+    <w:p>
+      <w:r>
+        <w:t xml:space="preserve">Using immutability for security is </w:t>
       </w:r>
       <w:bookmarkStart w:id="0" w:name="_GoBack"/>
       <w:bookmarkEnd w:id="0"/>
       <w:r>
-        <w:t>store</w:t>
-      </w:r>
-      <w:r>
-        <w:t>. The unavoidable conclusion is that grow</w:t>
-      </w:r>
-      <w:r>
-        <w:t>th in the shared store without the</w:t>
-      </w:r>
-      <w:r>
-        <w:t xml:space="preserve"> corresponding increase in processor performance </w:t>
-      </w:r>
-      <w:r>
-        <w:t>has</w:t>
-      </w:r>
-      <w:r>
-        <w:t xml:space="preserve"> lead to unavoidable and growing pauses in the execution of the parallelized von Neumann machines.</w:t>
-      </w:r>
-    </w:p>
-    <w:p>
-      <w:r>
-        <w:t>A series of advances in GC algorithms have thus far masked this inevitable consequence, but the advances are already showing diminishing returns, while the upward pressure on the size of the store has not abated and the dramatic progress of processor performance has not resumed.</w:t>
-      </w:r>
-      <w:r>
-        <w:t xml:space="preserve"> Ultimately, a single shared mutable store must be avoided, and the design of a runtime system must reflect that requirement. </w:t>
-      </w:r>
-      <w:r>
-        <w:t xml:space="preserve">The </w:t>
+        <w:t>powerful, but it is important to understand that security</w:t>
+      </w:r>
+      <w:r>
+        <w:t xml:space="preserve"> as a topic</w:t>
+      </w:r>
+      <w:r>
+        <w:t xml:space="preserve"> is simply another facet of predictability, and as a result, the same concepts and conclusions apply. Specifically, when immutability is an intrinsic aspect of a system, and thus cannot be circumvented, it becomes a powerful tool for making assumptions about how aspects of the system will operate, and those assumptions become trusted building blocks for</w:t>
+      </w:r>
+      <w:r>
+        <w:t xml:space="preserve"> building </w:t>
+      </w:r>
+      <w:r>
+        <w:t xml:space="preserve">secure </w:t>
+      </w:r>
+      <w:r>
+        <w:t>software</w:t>
+      </w:r>
+      <w:r>
+        <w:t>.</w:t>
+      </w:r>
+    </w:p>
+    <w:p>
+      <w:r>
+        <w:t>Regarding optimizations, t</w:t>
+      </w:r>
+      <w:r>
+        <w:t>he</w:t>
+      </w:r>
+      <w:r>
+        <w:t xml:space="preserve"> explicit</w:t>
+      </w:r>
+      <w:r>
+        <w:t xml:space="preserve"> knowledge of immutability conveys a number of significant advantages to a system of execution.</w:t>
+      </w:r>
+      <w:r>
+        <w:t xml:space="preserve"> As described previously, for example, explicitly immutable data enables a number of potential optimizations for the purpose of garbage collection</w:t>
+      </w:r>
+      <w:r>
+        <w:t xml:space="preserve">, and immutability </w:t>
+      </w:r>
+      <w:r>
+        <w:t>obviates</w:t>
+      </w:r>
+      <w:r>
+        <w:t xml:space="preserve"> </w:t>
+      </w:r>
+      <w:r>
+        <w:t xml:space="preserve">the </w:t>
+      </w:r>
+      <w:r>
+        <w:t xml:space="preserve">need for the </w:t>
+      </w:r>
+      <w:r>
+        <w:t>type</w:t>
+      </w:r>
+      <w:r>
+        <w:t>s</w:t>
+      </w:r>
+      <w:r>
+        <w:t xml:space="preserve"> of </w:t>
+      </w:r>
+      <w:r>
+        <w:t>concurr</w:t>
+      </w:r>
+      <w:r>
+        <w:t>ency control</w:t>
+      </w:r>
+      <w:r>
+        <w:t xml:space="preserve"> </w:t>
+      </w:r>
+      <w:r>
+        <w:t>used with mutable objects</w:t>
+      </w:r>
+      <w:r>
+        <w:t>. Immutability also supports both pass-by-reference and pass-by-value transparently,</w:t>
+      </w:r>
+      <w:r>
+        <w:t xml:space="preserve"> because</w:t>
+      </w:r>
+      <w:r>
+        <w:t xml:space="preserve"> the underlying value </w:t>
+      </w:r>
+      <w:r>
+        <w:t xml:space="preserve">is </w:t>
+      </w:r>
+      <w:r>
+        <w:t>itself immutable</w:t>
+      </w:r>
+      <w:r>
+        <w:t>,</w:t>
+      </w:r>
+      <w:r>
+        <w:t xml:space="preserve"> and</w:t>
+      </w:r>
+      <w:r>
+        <w:t xml:space="preserve"> thus</w:t>
+      </w:r>
+      <w:r>
+        <w:t xml:space="preserve"> the </w:t>
+      </w:r>
+      <w:r>
+        <w:t xml:space="preserve">substitution </w:t>
+      </w:r>
+      <w:r>
+        <w:t>of</w:t>
+      </w:r>
+      <w:r>
+        <w:t xml:space="preserve"> any</w:t>
+      </w:r>
+      <w:r>
+        <w:t xml:space="preserve"> duplicate cop</w:t>
+      </w:r>
+      <w:r>
+        <w:t xml:space="preserve">y </w:t>
+      </w:r>
+      <w:r>
+        <w:t xml:space="preserve">of the value has no </w:t>
+      </w:r>
+      <w:r>
+        <w:t xml:space="preserve">behavioral </w:t>
+      </w:r>
+      <w:r>
+        <w:t>consequence.</w:t>
+      </w:r>
+    </w:p>
+    <w:p>
+      <w:r>
+        <w:t xml:space="preserve">In addition to object </w:t>
+      </w:r>
+      <w:r>
+        <w:t xml:space="preserve">immutability </w:t>
+      </w:r>
+      <w:r>
+        <w:t xml:space="preserve">supported by </w:t>
+      </w:r>
+      <w:r>
+        <w:t xml:space="preserve">the language runtime, there are two </w:t>
+      </w:r>
+      <w:r>
+        <w:t>related</w:t>
+      </w:r>
+      <w:r>
+        <w:t xml:space="preserve"> </w:t>
       </w:r>
       <w:r>
         <w:t xml:space="preserve">XVM </w:t>
       </w:r>
       <w:r>
-        <w:t>design is intended</w:t>
-      </w:r>
-      <w:r>
-        <w:t xml:space="preserve"> to fully address this</w:t>
-      </w:r>
-      <w:r>
-        <w:t xml:space="preserve"> challenge, and does so by decomposing the problem space along a number of natural</w:t>
-      </w:r>
-      <w:r>
-        <w:t xml:space="preserve">ly occurring </w:t>
-      </w:r>
-      <w:r>
-        <w:t>fault lines. First, the XVM</w:t>
-      </w:r>
-      <w:r>
-        <w:t xml:space="preserve"> organize</w:t>
-      </w:r>
-      <w:r>
-        <w:t>s</w:t>
-      </w:r>
-      <w:r>
-        <w:t xml:space="preserve"> scopes of </w:t>
-      </w:r>
-      <w:r>
-        <w:t xml:space="preserve">linking, loading, and </w:t>
-      </w:r>
-      <w:r>
-        <w:t xml:space="preserve">execution </w:t>
-      </w:r>
-      <w:r>
-        <w:t xml:space="preserve">– referred to as </w:t>
-      </w:r>
-      <w:r>
-        <w:rPr>
-          <w:i/>
-        </w:rPr>
-        <w:t>containers</w:t>
-      </w:r>
-      <w:r>
-        <w:t xml:space="preserve"> – </w:t>
-      </w:r>
-      <w:r>
-        <w:t>in a hierarchical manner</w:t>
-      </w:r>
-      <w:r>
-        <w:t>; second, within that hierarchy, scope of execution is further localized into individual</w:t>
+        <w:t xml:space="preserve">capabilities </w:t>
+      </w:r>
+      <w:r>
+        <w:t xml:space="preserve">worth </w:t>
+      </w:r>
+      <w:r>
+        <w:t>enumerating</w:t>
+      </w:r>
+      <w:r>
+        <w:t xml:space="preserve">. The first is support for lazily initialized state as part of an otherwise-immutable data structure, specifically, by </w:t>
+      </w:r>
+      <w:r>
+        <w:t>means of a function with presumed-</w:t>
+      </w:r>
+      <w:r>
+        <w:t xml:space="preserve">idempotent behavior. Such a capability allows </w:t>
+      </w:r>
+      <w:r>
+        <w:t xml:space="preserve">the evaluation of </w:t>
+      </w:r>
+      <w:r>
+        <w:t>time-expensive computations and</w:t>
+      </w:r>
+      <w:r>
+        <w:t xml:space="preserve">/or the allocation of </w:t>
+      </w:r>
+      <w:r>
+        <w:t>space-expensive data structures</w:t>
+      </w:r>
+      <w:r>
+        <w:t xml:space="preserve"> to be deferred until actually requested. One common example is the hash function calculation for complex data types, which is often assumed to be expensive enough to defer, but </w:t>
+      </w:r>
+      <w:r>
+        <w:t xml:space="preserve">which </w:t>
+      </w:r>
+      <w:r>
+        <w:t>result</w:t>
       </w:r>
       <w:r>
         <w:t>,</w:t>
-      </w:r>
-      <w:r>
-        <w:t xml:space="preserve"> </w:t>
-      </w:r>
-      <w:r>
-        <w:t>conceptually-</w:t>
-      </w:r>
-      <w:r>
-        <w:t>independent von Neumann machines</w:t>
-      </w:r>
-      <w:r>
-        <w:t xml:space="preserve"> – referred to as </w:t>
-      </w:r>
-      <w:r>
-        <w:rPr>
-          <w:i/>
-        </w:rPr>
-        <w:t>services</w:t>
-      </w:r>
-      <w:r>
-        <w:t xml:space="preserve"> – </w:t>
-      </w:r>
-      <w:r>
-        <w:t>with</w:t>
-      </w:r>
-      <w:r>
-        <w:t xml:space="preserve">in which </w:t>
-      </w:r>
-      <w:r>
-        <w:t xml:space="preserve">all </w:t>
-      </w:r>
-      <w:r>
-        <w:t>allocations occur</w:t>
-      </w:r>
-      <w:r>
-        <w:t xml:space="preserve">; </w:t>
-      </w:r>
-      <w:r>
-        <w:t xml:space="preserve">and </w:t>
-      </w:r>
-      <w:r>
-        <w:t>third, that</w:t>
-      </w:r>
-      <w:r>
-        <w:t xml:space="preserve"> only immutable state can </w:t>
-      </w:r>
-      <w:r>
-        <w:rPr>
-          <w:i/>
-        </w:rPr>
-        <w:t>escape</w:t>
-      </w:r>
-      <w:r>
-        <w:t xml:space="preserve"> the execution scope of a service.</w:t>
-      </w:r>
-    </w:p>
-    <w:p>
-      <w:r>
-        <w:t xml:space="preserve">These decisions allow dynamic memory allocation to be managed within (scoped to) a particular service, and the resulting garbage collection to be performed entirely within the context of individual services, without requiring the coordination of other services or containers. The two exceptions to this are </w:t>
-      </w:r>
-      <w:r>
-        <w:t xml:space="preserve">escaped </w:t>
-      </w:r>
-      <w:r>
-        <w:t xml:space="preserve">immutable data, and the reclamation of services and containers themselves. In the case of </w:t>
-      </w:r>
-      <w:r>
-        <w:t xml:space="preserve">escaped </w:t>
-      </w:r>
-      <w:r>
-        <w:t xml:space="preserve">immutable data, and precisely because it is immutable, the memory can be garbage collected without any coordinated halt of execution, by </w:t>
-      </w:r>
-      <w:r>
-        <w:t xml:space="preserve">use of an individual service-local mark phase, followed by a copy-compact phase (which can be performed by any thread, including a dedicated daemon thread), followed by </w:t>
-      </w:r>
-      <w:r>
-        <w:t xml:space="preserve">memory </w:t>
-      </w:r>
-      <w:r>
-        <w:t xml:space="preserve">block </w:t>
-      </w:r>
-      <w:r>
-        <w:t xml:space="preserve">release </w:t>
-      </w:r>
-      <w:r>
-        <w:t>(</w:t>
-      </w:r>
-      <w:r>
-        <w:t xml:space="preserve">which is </w:t>
-      </w:r>
-      <w:r>
-        <w:t xml:space="preserve">performed by the next iteration of the service-local mark phase). Furthermore, the escaped immutable data can be organized within the container </w:t>
-      </w:r>
-      <w:r>
-        <w:t>hierarchy at the level</w:t>
-      </w:r>
-      <w:r>
-        <w:t xml:space="preserve"> to which the data has escaped, or </w:t>
-      </w:r>
-      <w:r>
-        <w:t xml:space="preserve">alternatively </w:t>
-      </w:r>
-      <w:r>
-        <w:t>can be managed in a single global immutable store.</w:t>
-      </w:r>
-      <w:r>
-        <w:t xml:space="preserve"> </w:t>
-      </w:r>
-      <w:r>
-        <w:t xml:space="preserve">In the case of </w:t>
-      </w:r>
-      <w:r>
-        <w:t xml:space="preserve">containers and services, </w:t>
-      </w:r>
-      <w:r>
-        <w:t xml:space="preserve">each </w:t>
-      </w:r>
-      <w:r>
-        <w:t xml:space="preserve">mark </w:t>
-      </w:r>
-      <w:r>
-        <w:t>phase of each reachable service also marks any services that it in turn can reach, again without any coordinated halt of execution, ultimately creating a cascade of marks whose omissions identify unreachable services</w:t>
-      </w:r>
-      <w:r>
-        <w:t>.</w:t>
-      </w:r>
-    </w:p>
-    <w:p>
-      <w:r>
-        <w:t xml:space="preserve">The concept of localizing allocations in order to localize GC is not new. Systems built around an explicit threading model have employed </w:t>
-      </w:r>
-      <w:r>
-        <w:rPr>
-          <w:i/>
-        </w:rPr>
-        <w:t>escape analysis</w:t>
-      </w:r>
-      <w:r>
-        <w:t xml:space="preserve"> in order to determine which allocations can safely be performed using a thread local allocator (such as a slab allocator), and which allocations need to be made from a shared store. This represents a hierarchy with a fixed depth of two: Global and thread local. While a dramatic improvement over a single shared store, it still implies a global stoppage for GC execution of the shared store.</w:t>
-      </w:r>
-    </w:p>
-    <w:p>
-      <w:r>
-        <w:t xml:space="preserve">The </w:t>
-      </w:r>
-      <w:r>
-        <w:t>primary benefit</w:t>
-      </w:r>
-      <w:r>
-        <w:t xml:space="preserve"> to GC</w:t>
-      </w:r>
-      <w:r>
-        <w:t xml:space="preserve"> of the</w:t>
-      </w:r>
-      <w:r>
-        <w:t xml:space="preserve"> localization of </w:t>
-      </w:r>
-      <w:r>
-        <w:t xml:space="preserve">the </w:t>
-      </w:r>
-      <w:r>
-        <w:t xml:space="preserve">store </w:t>
-      </w:r>
-      <w:r>
-        <w:t xml:space="preserve">is that </w:t>
-      </w:r>
-      <w:r>
-        <w:t xml:space="preserve">a significant portion of overall </w:t>
-      </w:r>
-      <w:r>
-        <w:t>GC</w:t>
-      </w:r>
-      <w:r>
-        <w:t xml:space="preserve"> execution </w:t>
-      </w:r>
-      <w:r>
-        <w:t xml:space="preserve">can be localized </w:t>
-      </w:r>
-      <w:r>
-        <w:t xml:space="preserve">entirely within </w:t>
-      </w:r>
-      <w:r>
-        <w:t>each thread</w:t>
-      </w:r>
-      <w:r>
-        <w:t xml:space="preserve"> of execution, and further localized within the bounds of a particular service</w:t>
-      </w:r>
-      <w:r>
-        <w:t>.</w:t>
-      </w:r>
-      <w:r>
-        <w:t xml:space="preserve"> Additionally, having store</w:t>
-      </w:r>
-      <w:r>
-        <w:t>s</w:t>
-      </w:r>
-      <w:r>
-        <w:t xml:space="preserve"> that are localized to each </w:t>
-      </w:r>
-      <w:r>
-        <w:t>service</w:t>
-      </w:r>
-      <w:r>
-        <w:t xml:space="preserve"> enables </w:t>
-      </w:r>
-      <w:r>
-        <w:t xml:space="preserve">the system </w:t>
-      </w:r>
-      <w:r>
-        <w:t>to</w:t>
-      </w:r>
-      <w:r>
-        <w:t xml:space="preserve"> exactly measure and meter – in real time – </w:t>
-      </w:r>
-      <w:r>
-        <w:t>the amount of memory that i</w:t>
-      </w:r>
-      <w:r>
-        <w:t xml:space="preserve">s </w:t>
-      </w:r>
-      <w:r>
-        <w:t>consume</w:t>
-      </w:r>
-      <w:r>
-        <w:t xml:space="preserve">d by each </w:t>
-      </w:r>
-      <w:r>
-        <w:t>service, and in aggregate by each container</w:t>
-      </w:r>
-      <w:r>
-        <w:t xml:space="preserve">. Lastly, a range of optimizations are available to the data managed in </w:t>
-      </w:r>
-      <w:r>
-        <w:t xml:space="preserve">a </w:t>
-      </w:r>
-      <w:r>
-        <w:t>thread-local</w:t>
-      </w:r>
-      <w:r>
-        <w:t>ized</w:t>
-      </w:r>
-      <w:r>
-        <w:t xml:space="preserve"> store: the memory containing the data can be </w:t>
-      </w:r>
-      <w:r>
-        <w:t xml:space="preserve">allocated, </w:t>
-      </w:r>
-      <w:r>
-        <w:t>accessed</w:t>
-      </w:r>
-      <w:r>
-        <w:t>,</w:t>
-      </w:r>
-      <w:r>
-        <w:t xml:space="preserve"> manipulated</w:t>
-      </w:r>
-      <w:r>
-        <w:t>, and freed</w:t>
-      </w:r>
-      <w:r>
-        <w:t xml:space="preserve"> efficiently without any har</w:t>
-      </w:r>
-      <w:r>
-        <w:t>dware-level concurrency control</w:t>
-      </w:r>
-      <w:r>
-        <w:t>, and generated</w:t>
-      </w:r>
-      <w:r>
-        <w:t xml:space="preserve"> native code can be optimized specifically for cache locality.</w:t>
-      </w:r>
-    </w:p>
-    <w:p>
-      <w:r>
-        <w:t>A secondary benefit is that machine code optimized for single-threaded execution has dramatic performance advantages compared to machine code that is concurrency-safe, even when concurrency control is opti</w:t>
-      </w:r>
-      <w:r>
-        <w:t>mized using the latest hardware</w:t>
-      </w:r>
-      <w:r>
-        <w:t xml:space="preserve"> capabilities such as compare-and-swap (CAS)</w:t>
-      </w:r>
-      <w:r>
-        <w:t xml:space="preserve"> and other “lockless” instructions</w:t>
-      </w:r>
-      <w:r>
-        <w:t>.</w:t>
-      </w:r>
-      <w:r>
-        <w:t xml:space="preserve"> </w:t>
-      </w:r>
-      <w:r>
-        <w:t>M</w:t>
-      </w:r>
-      <w:r>
-        <w:t>utable data structures</w:t>
-      </w:r>
-      <w:r>
-        <w:t xml:space="preserve"> that are</w:t>
-      </w:r>
-      <w:r>
-        <w:t xml:space="preserve"> </w:t>
-      </w:r>
-      <w:r>
-        <w:t xml:space="preserve">localized </w:t>
-      </w:r>
-      <w:r>
-        <w:t xml:space="preserve">to a single thread of execution </w:t>
-      </w:r>
-      <w:r>
-        <w:t>allow</w:t>
-      </w:r>
-      <w:r>
-        <w:t xml:space="preserve"> </w:t>
-      </w:r>
-      <w:r>
-        <w:t xml:space="preserve">the resulting execution </w:t>
-      </w:r>
-      <w:r>
-        <w:t xml:space="preserve">to </w:t>
-      </w:r>
-      <w:r>
-        <w:t>approach the theoretical maximum efficiency of the underlying hardware.</w:t>
-      </w:r>
-    </w:p>
-    <w:p>
-      <w:r>
-        <w:t>The concept of GC optimizations based on immutability is also not new. Several GC implementations have leveraged memory protection barriers (protection faults)</w:t>
-      </w:r>
-      <w:r>
-        <w:t>, f</w:t>
-      </w:r>
-      <w:r>
-        <w:t xml:space="preserve">or example to protect memory regions being compacted, as if the data were immutable, allowing application execution to proceed (in the absence of a fault) while the GC operated concurrently. </w:t>
-      </w:r>
-      <w:r>
-        <w:t>Significantly, explicitly</w:t>
-      </w:r>
-      <w:r>
-        <w:t xml:space="preserve"> immutable data can be compacted without protection, because both the old (pre-compaction) and new (post-compaction) copies of the data are valid – being identical! – </w:t>
-      </w:r>
-      <w:r>
-        <w:t>enabling</w:t>
-      </w:r>
-      <w:r>
-        <w:t xml:space="preserve"> the application to </w:t>
-      </w:r>
-      <w:r>
-        <w:t xml:space="preserve">continue to execute concurrently and correctly while </w:t>
-      </w:r>
-      <w:r>
-        <w:t>refer</w:t>
-      </w:r>
-      <w:r>
-        <w:t>ring</w:t>
-      </w:r>
-      <w:r>
-        <w:t xml:space="preserve"> to either copy arbitrarily, </w:t>
-      </w:r>
-      <w:r>
-        <w:t>deferring the housekeeping task</w:t>
-      </w:r>
-      <w:r>
-        <w:t xml:space="preserve"> of updating </w:t>
-      </w:r>
-      <w:r>
-        <w:t xml:space="preserve">any </w:t>
-      </w:r>
-      <w:r>
-        <w:t xml:space="preserve">pointers </w:t>
-      </w:r>
-      <w:r>
-        <w:t xml:space="preserve">that point </w:t>
-      </w:r>
-      <w:r>
-        <w:t>to the</w:t>
-      </w:r>
-      <w:r>
-        <w:t xml:space="preserve"> lingering</w:t>
-      </w:r>
-      <w:r>
-        <w:t xml:space="preserve"> old cop</w:t>
-      </w:r>
-      <w:r>
-        <w:t xml:space="preserve">y, and deferring the </w:t>
-      </w:r>
-      <w:r>
-        <w:t>recycling</w:t>
-      </w:r>
-      <w:r>
-        <w:t xml:space="preserve"> of</w:t>
-      </w:r>
-      <w:r>
-        <w:t xml:space="preserve"> the memory region that was compacted.</w:t>
-      </w:r>
-      <w:r>
-        <w:t xml:space="preserve"> As an added benefit,</w:t>
-      </w:r>
-      <w:r>
-        <w:t xml:space="preserve"> GC</w:t>
-      </w:r>
-      <w:r>
-        <w:t xml:space="preserve"> of regions of data known to be immutable</w:t>
-      </w:r>
-      <w:r>
-        <w:t xml:space="preserve"> can be performed by any thread</w:t>
-      </w:r>
-      <w:r>
-        <w:t xml:space="preserve"> </w:t>
-      </w:r>
-      <w:r>
-        <w:t>of execution</w:t>
-      </w:r>
-      <w:r>
-        <w:t>, or</w:t>
-      </w:r>
-      <w:r>
-        <w:t xml:space="preserve"> even</w:t>
-      </w:r>
-      <w:r>
-        <w:t xml:space="preserve"> a separate thread dedicated to GC. </w:t>
-      </w:r>
-    </w:p>
-    <w:p>
-      <w:pPr>
-        <w:pStyle w:val="Heading2"/>
-      </w:pPr>
-      <w:r>
-        <w:t>On Immutability</w:t>
-      </w:r>
-    </w:p>
-    <w:p>
-      <w:r>
-        <w:t xml:space="preserve">In an object-oriented system, immutability refers to the prohibition to alter the state of an object. </w:t>
-      </w:r>
-      <w:r>
-        <w:t>It turns out that m</w:t>
-      </w:r>
-      <w:r>
-        <w:t>any dat</w:t>
-      </w:r>
-      <w:r>
-        <w:t>a types are naturally immutable; consider</w:t>
-      </w:r>
-      <w:r>
-        <w:t xml:space="preserve"> the number </w:t>
-      </w:r>
-      <w:r>
-        <w:t>42</w:t>
-      </w:r>
-      <w:r>
-        <w:t xml:space="preserve"> for example</w:t>
-      </w:r>
-      <w:r>
-        <w:rPr>
-          <w:rStyle w:val="FootnoteReference"/>
-        </w:rPr>
-        <w:footnoteReference w:id="5"/>
-      </w:r>
-      <w:r>
-        <w:t xml:space="preserve"> – it </w:t>
-      </w:r>
-      <w:r>
-        <w:t>is alway</w:t>
-      </w:r>
-      <w:r>
-        <w:t xml:space="preserve">s the number 42! Other data types are naturally mutable; consider the concept of a </w:t>
-      </w:r>
-      <w:r>
-        <w:rPr>
-          <w:i/>
-        </w:rPr>
-        <w:t>variable</w:t>
-      </w:r>
-      <w:r>
-        <w:t xml:space="preserve"> for example – its </w:t>
-      </w:r>
-      <w:r>
-        <w:t xml:space="preserve">very </w:t>
-      </w:r>
-      <w:r>
-        <w:t>purpose is to</w:t>
-      </w:r>
-      <w:r>
-        <w:t xml:space="preserve"> be able to</w:t>
-      </w:r>
-      <w:r>
-        <w:t xml:space="preserve"> vary! Many data types are naturally immutable, and </w:t>
-      </w:r>
-      <w:r>
-        <w:t xml:space="preserve">even </w:t>
-      </w:r>
-      <w:r>
-        <w:t xml:space="preserve">with mutable data types, it is </w:t>
-      </w:r>
-      <w:r>
-        <w:t xml:space="preserve">often </w:t>
-      </w:r>
-      <w:r>
-        <w:t>desirable to be able to make specific instances immutable</w:t>
-      </w:r>
-      <w:r>
-        <w:t xml:space="preserve"> on demand</w:t>
-      </w:r>
-      <w:r>
-        <w:t>.</w:t>
-      </w:r>
-    </w:p>
-    <w:p>
-      <w:r>
-        <w:t xml:space="preserve">The XVM explicitly supports immutability. </w:t>
-      </w:r>
-      <w:r>
-        <w:t>Immutability has several benefits, notably: Predictability, thread</w:t>
-      </w:r>
-      <w:r>
-        <w:t>/concurrency</w:t>
-      </w:r>
-      <w:r>
-        <w:t xml:space="preserve"> safety, security, and available optimizations.</w:t>
-      </w:r>
-      <w:r>
-        <w:t xml:space="preserve"> Predictability </w:t>
-      </w:r>
-      <w:r>
-        <w:t xml:space="preserve">is one of the greatest benefits of good design, and immutability supports predictability by </w:t>
-      </w:r>
-      <w:r>
-        <w:t xml:space="preserve">providing data types that are truly constant – </w:t>
-      </w:r>
-      <w:r>
-        <w:rPr>
-          <w:i/>
-        </w:rPr>
-        <w:t>at runtime!</w:t>
-      </w:r>
-      <w:r>
-        <w:t xml:space="preserve"> </w:t>
-      </w:r>
-      <w:r>
-        <w:t>For example, w</w:t>
-      </w:r>
-      <w:r>
-        <w:t>hen an object exposes its state, it often does so by exposing immutable data types so that its internal sta</w:t>
-      </w:r>
-      <w:r>
-        <w:t>te cannot be directly altered; w</w:t>
-      </w:r>
-      <w:r>
-        <w:t xml:space="preserve">ithout </w:t>
-      </w:r>
-      <w:r>
-        <w:t xml:space="preserve">explicit </w:t>
-      </w:r>
-      <w:r>
-        <w:t>support for immutability, one of two things</w:t>
-      </w:r>
-      <w:r>
-        <w:t xml:space="preserve"> could</w:t>
-      </w:r>
-      <w:r>
-        <w:t xml:space="preserve"> occurs: Either th</w:t>
-      </w:r>
-      <w:r>
-        <w:t>e mutable state of the object would be</w:t>
-      </w:r>
-      <w:r>
-        <w:t xml:space="preserve"> exposed, </w:t>
-      </w:r>
-      <w:r>
-        <w:t>breaking</w:t>
-      </w:r>
-      <w:r>
-        <w:t xml:space="preserve"> encapsulation, or a copy (or other representation) of the mutable state </w:t>
-      </w:r>
-      <w:r>
-        <w:t>would need to be</w:t>
-      </w:r>
-      <w:r>
-        <w:t xml:space="preserve"> created on demand </w:t>
-      </w:r>
-      <w:r>
-        <w:t>to safely expose that state</w:t>
-      </w:r>
-      <w:r>
-        <w:t>, which is expensive in terms of both space and time</w:t>
-      </w:r>
-      <w:r>
-        <w:t>, not to mention complexity</w:t>
-      </w:r>
-      <w:r>
-        <w:t>. Immutability</w:t>
-      </w:r>
-      <w:r>
-        <w:t xml:space="preserve"> provides a simple way to</w:t>
-      </w:r>
-      <w:r>
-        <w:t xml:space="preserve"> ensure that the state of an object </w:t>
-      </w:r>
-      <w:r>
-        <w:rPr>
-          <w:i/>
-        </w:rPr>
-        <w:t>cannot</w:t>
-      </w:r>
-      <w:r>
-        <w:t xml:space="preserve"> change, addressing each of these concerns.</w:t>
-      </w:r>
-    </w:p>
-    <w:p>
-      <w:r>
-        <w:t xml:space="preserve">With respect to thread </w:t>
-      </w:r>
-      <w:r>
-        <w:t xml:space="preserve">and concurrency </w:t>
-      </w:r>
-      <w:r>
-        <w:t xml:space="preserve">safety, an immutable object </w:t>
-      </w:r>
-      <w:r>
-        <w:t>provides the same state regardless of the concurrency of access</w:t>
-      </w:r>
-      <w:r>
-        <w:t xml:space="preserve"> to the object</w:t>
-      </w:r>
-      <w:r>
-        <w:t xml:space="preserve">, because changes to the state </w:t>
-      </w:r>
-      <w:r>
-        <w:t xml:space="preserve">of the object </w:t>
-      </w:r>
-      <w:r>
-        <w:t xml:space="preserve">are explicitly prohibited. </w:t>
-      </w:r>
-      <w:r>
-        <w:t xml:space="preserve">It is precisely because of this explicit contract, that in the XVM </w:t>
-      </w:r>
-      <w:r>
-        <w:t xml:space="preserve">the only state that can be </w:t>
-      </w:r>
-      <w:r>
-        <w:t>visible to more than one thread of execution</w:t>
-      </w:r>
-      <w:r>
-        <w:t xml:space="preserve"> is immutable state</w:t>
-      </w:r>
-      <w:r>
-        <w:t>; immutable objects</w:t>
-      </w:r>
-      <w:r>
-        <w:t xml:space="preserve"> can be safely used without concurrency control and without </w:t>
-      </w:r>
-      <w:r>
-        <w:t>relying on memory barriers</w:t>
-      </w:r>
-      <w:r>
-        <w:t>.</w:t>
-      </w:r>
-    </w:p>
-    <w:p>
-      <w:r>
-        <w:t>Using immutability for security is powerful, but it is important to understand that security</w:t>
-      </w:r>
-      <w:r>
-        <w:t xml:space="preserve"> as a topic</w:t>
-      </w:r>
-      <w:r>
-        <w:t xml:space="preserve"> is simply another facet of predictability, and as a result, the same concepts and conclusions apply. Specifically, when immutability is an intrinsic aspect of a system, and thus cannot be circumvented, it becomes a powerful tool for making assumptions about how aspects of the system will operate, and those assumptions become trusted building blocks for</w:t>
-      </w:r>
-      <w:r>
-        <w:t xml:space="preserve"> building </w:t>
-      </w:r>
-      <w:r>
-        <w:t xml:space="preserve">secure </w:t>
-      </w:r>
-      <w:r>
-        <w:t>software</w:t>
-      </w:r>
-      <w:r>
-        <w:t>.</w:t>
-      </w:r>
-    </w:p>
-    <w:p>
-      <w:r>
-        <w:t>Regarding optimizations, t</w:t>
-      </w:r>
-      <w:r>
-        <w:t>he</w:t>
-      </w:r>
-      <w:r>
-        <w:t xml:space="preserve"> explicit</w:t>
-      </w:r>
-      <w:r>
-        <w:t xml:space="preserve"> knowledge of immutability conveys a number of significant advantages to a system of execution.</w:t>
-      </w:r>
-      <w:r>
-        <w:t xml:space="preserve"> As described previously, for example, explicitly immutable data enables a number of potential optimizations for the purpose of garbage collection</w:t>
-      </w:r>
-      <w:r>
-        <w:t xml:space="preserve">, and immutability </w:t>
-      </w:r>
-      <w:r>
-        <w:t>obviates</w:t>
-      </w:r>
-      <w:r>
-        <w:t xml:space="preserve"> </w:t>
-      </w:r>
-      <w:r>
-        <w:t xml:space="preserve">the </w:t>
-      </w:r>
-      <w:r>
-        <w:t xml:space="preserve">need for the </w:t>
-      </w:r>
-      <w:r>
-        <w:t>type</w:t>
-      </w:r>
-      <w:r>
-        <w:t>s</w:t>
-      </w:r>
-      <w:r>
-        <w:t xml:space="preserve"> of </w:t>
-      </w:r>
-      <w:r>
-        <w:t>concurr</w:t>
-      </w:r>
-      <w:r>
-        <w:t>ency control</w:t>
-      </w:r>
-      <w:r>
-        <w:t xml:space="preserve"> </w:t>
-      </w:r>
-      <w:r>
-        <w:t>used with mutable objects</w:t>
-      </w:r>
-      <w:r>
-        <w:t>. Immutability also supports both pass-by-reference and pass-by-value transparently,</w:t>
-      </w:r>
-      <w:r>
-        <w:t xml:space="preserve"> because</w:t>
-      </w:r>
-      <w:r>
-        <w:t xml:space="preserve"> the underlying value </w:t>
-      </w:r>
-      <w:r>
-        <w:t xml:space="preserve">is </w:t>
-      </w:r>
-      <w:r>
-        <w:t>itself immutable</w:t>
-      </w:r>
-      <w:r>
-        <w:t>,</w:t>
-      </w:r>
-      <w:r>
-        <w:t xml:space="preserve"> and</w:t>
-      </w:r>
-      <w:r>
-        <w:t xml:space="preserve"> thus</w:t>
-      </w:r>
-      <w:r>
-        <w:t xml:space="preserve"> the </w:t>
-      </w:r>
-      <w:r>
-        <w:t xml:space="preserve">substitution </w:t>
-      </w:r>
-      <w:r>
-        <w:t>of</w:t>
-      </w:r>
-      <w:r>
-        <w:t xml:space="preserve"> any</w:t>
-      </w:r>
-      <w:r>
-        <w:t xml:space="preserve"> duplicate cop</w:t>
-      </w:r>
-      <w:r>
-        <w:t xml:space="preserve">y </w:t>
-      </w:r>
-      <w:r>
-        <w:t xml:space="preserve">of the value has no </w:t>
-      </w:r>
-      <w:r>
-        <w:t xml:space="preserve">behavioral </w:t>
-      </w:r>
-      <w:r>
-        <w:t>consequence.</w:t>
-      </w:r>
-    </w:p>
-    <w:p>
-      <w:r>
-        <w:t xml:space="preserve">While strict and complete immutability of an entire object is a desirable capability of the language runtime, there are two </w:t>
-      </w:r>
-      <w:r>
-        <w:t>additional and related</w:t>
-      </w:r>
-      <w:r>
-        <w:t xml:space="preserve"> </w:t>
-      </w:r>
-      <w:r>
-        <w:t xml:space="preserve">XVM </w:t>
-      </w:r>
-      <w:r>
-        <w:t xml:space="preserve">capabilities </w:t>
-      </w:r>
-      <w:r>
-        <w:t xml:space="preserve">worth </w:t>
-      </w:r>
-      <w:r>
-        <w:t>enumerating</w:t>
-      </w:r>
-      <w:r>
-        <w:t xml:space="preserve">. The first is support for lazily initialized state as part of an otherwise-immutable data structure, specifically, by </w:t>
-      </w:r>
-      <w:r>
-        <w:t>means of a function with presumed-</w:t>
-      </w:r>
-      <w:r>
-        <w:t xml:space="preserve">idempotent behavior. Such a capability allows </w:t>
-      </w:r>
-      <w:r>
-        <w:t xml:space="preserve">the evaluation of </w:t>
-      </w:r>
-      <w:r>
-        <w:t>time-expensive computations and</w:t>
-      </w:r>
-      <w:r>
-        <w:t xml:space="preserve">/or the allocation of </w:t>
-      </w:r>
-      <w:r>
-        <w:t>space-expensive data structures</w:t>
-      </w:r>
-      <w:r>
-        <w:t xml:space="preserve"> to be deferred until actually requested. One common example is the hash function calculation for complex data types, which is often assumed to be expensive enough to defer, but </w:t>
-      </w:r>
-      <w:r>
-        <w:t>the</w:t>
-      </w:r>
-      <w:r>
-        <w:t xml:space="preserve"> result</w:t>
-      </w:r>
-      <w:r>
-        <w:t xml:space="preserve"> </w:t>
-      </w:r>
-      <w:r>
-        <w:t>of,</w:t>
       </w:r>
       <w:r>
         <w:t xml:space="preserve"> </w:t>
@@ -4617,7 +4635,7 @@
         <w:rPr>
           <w:rStyle w:val="FootnoteReference"/>
         </w:rPr>
-        <w:footnoteReference w:id="6"/>
+        <w:footnoteReference w:id="8"/>
       </w:r>
       <w:r>
         <w:t xml:space="preserve"> language is the reference language implementation for the XVM.</w:t>
@@ -12913,7 +12931,7 @@
         <w:rPr>
           <w:rStyle w:val="FootnoteReference"/>
         </w:rPr>
-        <w:footnoteReference w:id="7"/>
+        <w:footnoteReference w:id="9"/>
       </w:r>
       <w:r>
         <w:t>.</w:t>
@@ -13688,7 +13706,7 @@
         <w:rPr>
           <w:rStyle w:val="FootnoteReference"/>
         </w:rPr>
-        <w:footnoteReference w:id="8"/>
+        <w:footnoteReference w:id="10"/>
       </w:r>
       <w:r>
         <w:t>.” In addition to inheritance, you can see this principle at work in programming interface definitions, polymorphism, and generic types. The concept is well described by Steve Smith</w:t>
@@ -13697,7 +13715,7 @@
         <w:rPr>
           <w:rStyle w:val="FootnoteReference"/>
         </w:rPr>
-        <w:footnoteReference w:id="9"/>
+        <w:footnoteReference w:id="11"/>
       </w:r>
       <w:r>
         <w:t>:</w:t>
@@ -14884,7 +14902,7 @@
         <w:rPr>
           <w:rStyle w:val="FootnoteReference"/>
         </w:rPr>
-        <w:footnoteReference w:id="10"/>
+        <w:footnoteReference w:id="12"/>
       </w:r>
       <w:r>
         <w:t xml:space="preserve">. In Ecstasy, </w:t>
@@ -17844,6 +17862,38 @@
         <w:footnoteRef/>
       </w:r>
       <w:r>
+        <w:t xml:space="preserve"> For example, an asynchronous copy-compacting collector allows multiple physical copies to represent the same object. Each individual service can perform its own mark phase, followed by a copy-compact phase (which can be performed by any thread, including a daemon), and any memory that is no longer used can be freed by the next mark phase.</w:t>
+      </w:r>
+    </w:p>
+  </w:footnote>
+  <w:footnote w:id="6">
+    <w:p>
+      <w:pPr>
+        <w:pStyle w:val="FootnoteText"/>
+      </w:pPr>
+      <w:r>
+        <w:rPr>
+          <w:rStyle w:val="FootnoteReference"/>
+        </w:rPr>
+        <w:footnoteRef/>
+      </w:r>
+      <w:r>
+        <w:t xml:space="preserve"> For example, in a naïve implementation, and with full awareness of garbage collection cycles, it could be possible for two reachable services to juggle the reachability of a third service between them, in order to prevent a third service from being marked as reachable.</w:t>
+      </w:r>
+    </w:p>
+  </w:footnote>
+  <w:footnote w:id="7">
+    <w:p>
+      <w:pPr>
+        <w:pStyle w:val="FootnoteText"/>
+      </w:pPr>
+      <w:r>
+        <w:rPr>
+          <w:rStyle w:val="FootnoteReference"/>
+        </w:rPr>
+        <w:footnoteRef/>
+      </w:r>
+      <w:r>
         <w:t xml:space="preserve"> See </w:t>
       </w:r>
       <w:hyperlink r:id="rId4" w:history="1">
@@ -17859,7 +17909,7 @@
       </w:r>
     </w:p>
   </w:footnote>
-  <w:footnote w:id="6">
+  <w:footnote w:id="8">
     <w:p>
       <w:pPr>
         <w:pStyle w:val="FootnoteText"/>
@@ -17872,48 +17922,48 @@
       </w:r>
       <w:r>
         <w:t xml:space="preserve"> XTC is an abbreviation for XVM Translatable Code, and is also known as “Ecstasy”</w:t>
-      </w:r>
-    </w:p>
-  </w:footnote>
-  <w:footnote w:id="7">
-    <w:p>
-      <w:pPr>
-        <w:pStyle w:val="FootnoteText"/>
-      </w:pPr>
-      <w:r>
-        <w:rPr>
-          <w:rStyle w:val="FootnoteReference"/>
-        </w:rPr>
-        <w:footnoteRef/>
-      </w:r>
-      <w:r>
-        <w:t xml:space="preserve"> From the book “Design Patterns: Elements of Reusable Object-Oriented Software”, GoF </w:t>
-      </w:r>
-      <w:r>
-        <w:rPr>
-          <w:i/>
-        </w:rPr>
-        <w:t>et al</w:t>
-      </w:r>
-    </w:p>
-  </w:footnote>
-  <w:footnote w:id="8">
-    <w:p>
-      <w:pPr>
-        <w:pStyle w:val="FootnoteText"/>
-      </w:pPr>
-      <w:r>
-        <w:rPr>
-          <w:rStyle w:val="FootnoteReference"/>
-        </w:rPr>
-        <w:footnoteRef/>
-      </w:r>
-      <w:r>
-        <w:t xml:space="preserve"> From the book “The Pragmatic Programmer”, by Andy Hunt and Dave Thomas</w:t>
       </w:r>
     </w:p>
   </w:footnote>
   <w:footnote w:id="9">
+    <w:p>
+      <w:pPr>
+        <w:pStyle w:val="FootnoteText"/>
+      </w:pPr>
+      <w:r>
+        <w:rPr>
+          <w:rStyle w:val="FootnoteReference"/>
+        </w:rPr>
+        <w:footnoteRef/>
+      </w:r>
+      <w:r>
+        <w:t xml:space="preserve"> From the book “Design Patterns: Elements of Reusable Object-Oriented Software”, GoF </w:t>
+      </w:r>
+      <w:r>
+        <w:rPr>
+          <w:i/>
+        </w:rPr>
+        <w:t>et al</w:t>
+      </w:r>
+    </w:p>
+  </w:footnote>
+  <w:footnote w:id="10">
+    <w:p>
+      <w:pPr>
+        <w:pStyle w:val="FootnoteText"/>
+      </w:pPr>
+      <w:r>
+        <w:rPr>
+          <w:rStyle w:val="FootnoteReference"/>
+        </w:rPr>
+        <w:footnoteRef/>
+      </w:r>
+      <w:r>
+        <w:t xml:space="preserve"> From the book “The Pragmatic Programmer”, by Andy Hunt and Dave Thomas</w:t>
+      </w:r>
+    </w:p>
+  </w:footnote>
+  <w:footnote w:id="11">
     <w:p>
       <w:pPr>
         <w:pStyle w:val="FootnoteText"/>
@@ -17940,7 +17990,7 @@
       </w:r>
     </w:p>
   </w:footnote>
-  <w:footnote w:id="10">
+  <w:footnote w:id="12">
     <w:p>
       <w:pPr>
         <w:pStyle w:val="FootnoteText"/>
@@ -20044,7 +20094,7 @@
 </file>
 
 <file path=customXml/itemProps1.xml><?xml version="1.0" encoding="utf-8"?>
-<ds:datastoreItem xmlns:ds="http://schemas.openxmlformats.org/officeDocument/2006/customXml" ds:itemID="{7A93EB7A-7977-0C4E-BEB2-6B5DBB653A23}">
+<ds:datastoreItem xmlns:ds="http://schemas.openxmlformats.org/officeDocument/2006/customXml" ds:itemID="{F4A3A5C5-774F-5E4E-BDAE-ABA1462D7856}">
   <ds:schemaRefs>
     <ds:schemaRef ds:uri="http://schemas.openxmlformats.org/officeDocument/2006/bibliography"/>
   </ds:schemaRefs>

</xml_diff>

<commit_message>
updating compiler to handle name resolution
</commit_message>
<xml_diff>
--- a/doc/x.docx
+++ b/doc/x.docx
@@ -2687,112 +2687,112 @@
         <w:t xml:space="preserve"> could</w:t>
       </w:r>
       <w:r>
-        <w:t xml:space="preserve"> occurs: Either th</w:t>
-      </w:r>
-      <w:r>
-        <w:t>e mutable state of the object would be</w:t>
-      </w:r>
-      <w:r>
-        <w:t xml:space="preserve"> exposed, </w:t>
-      </w:r>
-      <w:r>
-        <w:t>breaking</w:t>
-      </w:r>
-      <w:r>
-        <w:t xml:space="preserve"> encapsulation, or a copy (or other representation) of the mutable state </w:t>
-      </w:r>
-      <w:r>
-        <w:t>would need to be</w:t>
-      </w:r>
-      <w:r>
-        <w:t xml:space="preserve"> created on demand </w:t>
-      </w:r>
-      <w:r>
-        <w:t>to safely expose that state</w:t>
-      </w:r>
-      <w:r>
-        <w:t>, which is expensive in terms of both space and time</w:t>
-      </w:r>
-      <w:r>
-        <w:t>, not to mention complexity</w:t>
-      </w:r>
-      <w:r>
-        <w:t>. Immutability</w:t>
-      </w:r>
-      <w:r>
-        <w:t xml:space="preserve"> provides a simple way to</w:t>
-      </w:r>
-      <w:r>
-        <w:t xml:space="preserve"> ensure that the state of an object </w:t>
-      </w:r>
-      <w:r>
-        <w:rPr>
-          <w:i/>
-        </w:rPr>
-        <w:t>cannot</w:t>
-      </w:r>
-      <w:r>
-        <w:t xml:space="preserve"> change, addressing each of these concerns.</w:t>
-      </w:r>
-    </w:p>
-    <w:p>
-      <w:r>
-        <w:t xml:space="preserve">With respect to thread </w:t>
-      </w:r>
-      <w:r>
-        <w:t xml:space="preserve">and concurrency </w:t>
-      </w:r>
-      <w:r>
-        <w:t xml:space="preserve">safety, an immutable object </w:t>
-      </w:r>
-      <w:r>
-        <w:t>provides the same state regardless of the concurrency of access</w:t>
-      </w:r>
-      <w:r>
-        <w:t xml:space="preserve"> to the object</w:t>
-      </w:r>
-      <w:r>
-        <w:t xml:space="preserve">, because changes to the state </w:t>
-      </w:r>
-      <w:r>
-        <w:t xml:space="preserve">of the object </w:t>
-      </w:r>
-      <w:r>
-        <w:t xml:space="preserve">are explicitly prohibited. </w:t>
-      </w:r>
-      <w:r>
-        <w:t xml:space="preserve">It is precisely because of this explicit contract, that in the XVM </w:t>
-      </w:r>
-      <w:r>
-        <w:t xml:space="preserve">the only state that can be </w:t>
-      </w:r>
-      <w:r>
-        <w:t>visible to more than one thread of execution</w:t>
-      </w:r>
-      <w:r>
-        <w:t xml:space="preserve"> is immutable state</w:t>
-      </w:r>
-      <w:r>
-        <w:t>; immutable objects</w:t>
-      </w:r>
-      <w:r>
-        <w:t xml:space="preserve"> can be safely used without concurrency control and without </w:t>
-      </w:r>
-      <w:r>
-        <w:t>relying on memory barriers</w:t>
-      </w:r>
-      <w:r>
-        <w:t>.</w:t>
-      </w:r>
-    </w:p>
-    <w:p>
-      <w:r>
-        <w:t xml:space="preserve">Using immutability for security is </w:t>
+        <w:t xml:space="preserve"> occur</w:t>
       </w:r>
       <w:bookmarkStart w:id="0" w:name="_GoBack"/>
       <w:bookmarkEnd w:id="0"/>
       <w:r>
-        <w:t>powerful, but it is important to understand that security</w:t>
+        <w:t>: Either th</w:t>
+      </w:r>
+      <w:r>
+        <w:t>e mutable state of the object would be</w:t>
+      </w:r>
+      <w:r>
+        <w:t xml:space="preserve"> exposed, </w:t>
+      </w:r>
+      <w:r>
+        <w:t>breaking</w:t>
+      </w:r>
+      <w:r>
+        <w:t xml:space="preserve"> encapsulation, or a copy (or other representation) of the mutable state </w:t>
+      </w:r>
+      <w:r>
+        <w:t>would need to be</w:t>
+      </w:r>
+      <w:r>
+        <w:t xml:space="preserve"> created on demand </w:t>
+      </w:r>
+      <w:r>
+        <w:t>to safely expose that state</w:t>
+      </w:r>
+      <w:r>
+        <w:t>, which is expensive in terms of both space and time</w:t>
+      </w:r>
+      <w:r>
+        <w:t>, not to mention complexity</w:t>
+      </w:r>
+      <w:r>
+        <w:t>. Immutability</w:t>
+      </w:r>
+      <w:r>
+        <w:t xml:space="preserve"> provides a simple way to</w:t>
+      </w:r>
+      <w:r>
+        <w:t xml:space="preserve"> ensure that the state of an object </w:t>
+      </w:r>
+      <w:r>
+        <w:rPr>
+          <w:i/>
+        </w:rPr>
+        <w:t>cannot</w:t>
+      </w:r>
+      <w:r>
+        <w:t xml:space="preserve"> change, addressing each of these concerns.</w:t>
+      </w:r>
+    </w:p>
+    <w:p>
+      <w:r>
+        <w:t xml:space="preserve">With respect to thread </w:t>
+      </w:r>
+      <w:r>
+        <w:t xml:space="preserve">and concurrency </w:t>
+      </w:r>
+      <w:r>
+        <w:t xml:space="preserve">safety, an immutable object </w:t>
+      </w:r>
+      <w:r>
+        <w:t>provides the same state regardless of the concurrency of access</w:t>
+      </w:r>
+      <w:r>
+        <w:t xml:space="preserve"> to the object</w:t>
+      </w:r>
+      <w:r>
+        <w:t xml:space="preserve">, because changes to the state </w:t>
+      </w:r>
+      <w:r>
+        <w:t xml:space="preserve">of the object </w:t>
+      </w:r>
+      <w:r>
+        <w:t xml:space="preserve">are explicitly prohibited. </w:t>
+      </w:r>
+      <w:r>
+        <w:t xml:space="preserve">It is precisely because of this explicit contract, that in the XVM </w:t>
+      </w:r>
+      <w:r>
+        <w:t xml:space="preserve">the only state that can be </w:t>
+      </w:r>
+      <w:r>
+        <w:t>visible to more than one thread of execution</w:t>
+      </w:r>
+      <w:r>
+        <w:t xml:space="preserve"> is immutable state</w:t>
+      </w:r>
+      <w:r>
+        <w:t>; immutable objects</w:t>
+      </w:r>
+      <w:r>
+        <w:t xml:space="preserve"> can be safely used without concurrency control and without </w:t>
+      </w:r>
+      <w:r>
+        <w:t>relying on memory barriers</w:t>
+      </w:r>
+      <w:r>
+        <w:t>.</w:t>
+      </w:r>
+    </w:p>
+    <w:p>
+      <w:r>
+        <w:t>Using immutability for security is powerful, but it is important to understand that security</w:t>
       </w:r>
       <w:r>
         <w:t xml:space="preserve"> as a topic</w:t>
@@ -20094,7 +20094,7 @@
 </file>
 
 <file path=customXml/itemProps1.xml><?xml version="1.0" encoding="utf-8"?>
-<ds:datastoreItem xmlns:ds="http://schemas.openxmlformats.org/officeDocument/2006/customXml" ds:itemID="{F4A3A5C5-774F-5E4E-BDAE-ABA1462D7856}">
+<ds:datastoreItem xmlns:ds="http://schemas.openxmlformats.org/officeDocument/2006/customXml" ds:itemID="{800754AF-A498-684D-B0FC-8C11D18D4E13}">
   <ds:schemaRefs>
     <ds:schemaRef ds:uri="http://schemas.openxmlformats.org/officeDocument/2006/bibliography"/>
   </ds:schemaRefs>

</xml_diff>

<commit_message>
compilation work (in progress)
</commit_message>
<xml_diff>
--- a/doc/x.docx
+++ b/doc/x.docx
@@ -75,8 +75,6 @@
         </w:rPr>
         <w:t>.</w:t>
       </w:r>
-    </w:p>
-    <w:p>
       <w:r>
         <w:br w:type="page"/>
       </w:r>
@@ -1850,8 +1848,6 @@
       <w:r>
         <w:t xml:space="preserve">deems </w:t>
       </w:r>
-      <w:bookmarkStart w:id="0" w:name="_GoBack"/>
-      <w:bookmarkEnd w:id="0"/>
       <w:r>
         <w:t>appropriate.</w:t>
       </w:r>
@@ -4432,6 +4428,8 @@
       <w:r>
         <w:t>.</w:t>
       </w:r>
+      <w:bookmarkStart w:id="0" w:name="_GoBack"/>
+      <w:bookmarkEnd w:id="0"/>
     </w:p>
     <w:p>
       <w:pPr>
@@ -17945,7 +17943,7 @@
   <w:abstractNum w:abstractNumId="0">
     <w:nsid w:val="FFFFFF1D"/>
     <w:multiLevelType w:val="multilevel"/>
-    <w:tmpl w:val="DCAA1992"/>
+    <w:tmpl w:val="C61C98C8"/>
     <w:lvl w:ilvl="0">
       <w:start w:val="1"/>
       <w:numFmt w:val="bullet"/>
@@ -20133,7 +20131,7 @@
 </file>
 
 <file path=customXml/itemProps1.xml><?xml version="1.0" encoding="utf-8"?>
-<ds:datastoreItem xmlns:ds="http://schemas.openxmlformats.org/officeDocument/2006/customXml" ds:itemID="{3FDA69EE-167D-634B-ACA3-AA195919332B}">
+<ds:datastoreItem xmlns:ds="http://schemas.openxmlformats.org/officeDocument/2006/customXml" ds:itemID="{62AB2803-7640-7E42-945E-2C2AF0379E74}">
   <ds:schemaRefs>
     <ds:schemaRef ds:uri="http://schemas.openxmlformats.org/officeDocument/2006/bibliography"/>
   </ds:schemaRefs>

</xml_diff>